<commit_message>
most docs done...need to proof
</commit_message>
<xml_diff>
--- a/docs/final_report.docx
+++ b/docs/final_report.docx
@@ -377,6 +377,7 @@
         </w:rPr>
         <w:t xml:space="preserve">The remainder of the paper is organized as follows:  First we will discuss the Raft algorithm in greater detail, focusing on design attributes which incur bottleneck.  Next, we will present our solution to reduce bottleneck.  We then will detail our raft implementation and test environment.  </w:t>
       </w:r>
+      <w:proofErr w:type="gramStart"/>
       <w:r>
         <w:rPr>
           <w:i w:val="0"/>
@@ -384,12 +385,27 @@
         </w:rPr>
         <w:t>Finally</w:t>
       </w:r>
-      <w:r>
-        <w:rPr>
-          <w:i w:val="0"/>
-          <w:iCs/>
-        </w:rPr>
-        <w:t xml:space="preserve"> we will present the result of our testing and discuss the implications.  </w:t>
+      <w:proofErr w:type="gramEnd"/>
+      <w:r>
+        <w:rPr>
+          <w:i w:val="0"/>
+          <w:iCs/>
+        </w:rPr>
+        <w:t xml:space="preserve"> we will present the result</w:t>
+      </w:r>
+      <w:r>
+        <w:rPr>
+          <w:i w:val="0"/>
+          <w:iCs/>
+        </w:rPr>
+        <w:t>s</w:t>
+      </w:r>
+      <w:r>
+        <w:rPr>
+          <w:i w:val="0"/>
+          <w:iCs/>
+        </w:rPr>
+        <w:t xml:space="preserve"> of our testing and discuss the implications.  </w:t>
       </w:r>
     </w:p>
     <w:p/>
@@ -890,7 +906,28 @@
         <w:t>nodes</w:t>
       </w:r>
       <w:r>
-        <w:t xml:space="preserve"> is shown in Figure 1.  </w:t>
+        <w:t xml:space="preserve"> is shown in </w:t>
+      </w:r>
+      <w:fldSimple w:instr=" REF _Ref512764721  \* MERGEFORMAT ">
+        <w:r>
+          <w:rPr>
+            <w:color w:val="000000" w:themeColor="text1"/>
+          </w:rPr>
+          <w:t xml:space="preserve">Figure </w:t>
+        </w:r>
+        <w:r>
+          <w:rPr>
+            <w:noProof/>
+            <w:color w:val="000000" w:themeColor="text1"/>
+          </w:rPr>
+          <w:t>1</w:t>
+        </w:r>
+      </w:fldSimple>
+      <w:r>
+        <w:t>.</w:t>
+      </w:r>
+      <w:r>
+        <w:t xml:space="preserve">  </w:t>
       </w:r>
       <w:r>
         <w:t xml:space="preserve">The leader communicates bi-directionally with </w:t>
@@ -926,7 +963,37 @@
         <w:t xml:space="preserve"> also</w:t>
       </w:r>
       <w:r>
-        <w:t xml:space="preserve"> that the leader in Figure 1 is a member of group 2.  </w:t>
+        <w:t xml:space="preserve"> that the leader </w:t>
+      </w:r>
+      <w:r>
+        <w:t xml:space="preserve">in </w:t>
+      </w:r>
+      <w:fldSimple w:instr=" REF _Ref512764721  \* MERGEFORMAT ">
+        <w:r>
+          <w:rPr>
+            <w:color w:val="000000" w:themeColor="text1"/>
+          </w:rPr>
+          <w:t xml:space="preserve">Figure </w:t>
+        </w:r>
+        <w:r>
+          <w:rPr>
+            <w:noProof/>
+            <w:color w:val="000000" w:themeColor="text1"/>
+          </w:rPr>
+          <w:t>1</w:t>
+        </w:r>
+      </w:fldSimple>
+      <w:r>
+        <w:rPr>
+          <w:color w:val="000000" w:themeColor="text1"/>
+        </w:rPr>
+        <w:t xml:space="preserve"> </w:t>
+      </w:r>
+      <w:r>
+        <w:t>is a member</w:t>
+      </w:r>
+      <w:r>
+        <w:t xml:space="preserve"> of group 2.  </w:t>
       </w:r>
       <w:r>
         <w:t>In the event that of a leaders</w:t>
@@ -1023,6 +1090,7 @@
     <w:p>
       <w:pPr>
         <w:pStyle w:val="Caption"/>
+        <w:jc w:val="center"/>
         <w:rPr>
           <w:rFonts w:ascii="Helvetica" w:hAnsi="Helvetica"/>
           <w:b/>
@@ -1030,6 +1098,7 @@
           <w:color w:val="000000" w:themeColor="text1"/>
         </w:rPr>
       </w:pPr>
+      <w:bookmarkStart w:id="0" w:name="_Ref512764721"/>
       <w:r>
         <w:rPr>
           <w:rFonts w:ascii="Helvetica" w:hAnsi="Helvetica"/>
@@ -1085,6 +1154,7 @@
         </w:rPr>
         <w:fldChar w:fldCharType="end"/>
       </w:r>
+      <w:bookmarkEnd w:id="0"/>
       <w:r>
         <w:rPr>
           <w:rFonts w:ascii="Helvetica" w:hAnsi="Helvetica"/>
@@ -1092,7 +1162,34 @@
           <w:i w:val="0"/>
           <w:color w:val="000000" w:themeColor="text1"/>
         </w:rPr>
-        <w:t>. multi-layer Raft organization</w:t>
+        <w:t>. M</w:t>
+      </w:r>
+      <w:r>
+        <w:rPr>
+          <w:rFonts w:ascii="Helvetica" w:hAnsi="Helvetica"/>
+          <w:b/>
+          <w:i w:val="0"/>
+          <w:color w:val="000000" w:themeColor="text1"/>
+        </w:rPr>
+        <w:t xml:space="preserve">ulti-layer Raft </w:t>
+      </w:r>
+      <w:r>
+        <w:rPr>
+          <w:rFonts w:ascii="Helvetica" w:hAnsi="Helvetica"/>
+          <w:b/>
+          <w:i w:val="0"/>
+          <w:color w:val="000000" w:themeColor="text1"/>
+        </w:rPr>
+        <w:t xml:space="preserve">network </w:t>
+      </w:r>
+      <w:r>
+        <w:rPr>
+          <w:rFonts w:ascii="Helvetica" w:hAnsi="Helvetica"/>
+          <w:b/>
+          <w:i w:val="0"/>
+          <w:color w:val="000000" w:themeColor="text1"/>
+        </w:rPr>
+        <w:t>organization</w:t>
       </w:r>
     </w:p>
     <w:p>
@@ -1238,9 +1335,6 @@
       </w:r>
     </w:p>
     <w:p>
-      <w:pPr>
-        <w:ind w:firstLine="245"/>
-      </w:pPr>
       <w:r>
         <w:t>In</w:t>
       </w:r>
@@ -1256,8 +1350,29 @@
       <w:r>
         <w:t xml:space="preserve"> and provide some slight modifications to the case of the failed leader.  </w:t>
       </w:r>
-      <w:r>
-        <w:t xml:space="preserve">Figure 2 shows the sequence of roles a node can occupy throughout the election process for both relay and leader nodes.  </w:t>
+      <w:fldSimple w:instr=" REF _Ref512764868  \* MERGEFORMAT ">
+        <w:r>
+          <w:rPr>
+            <w:color w:val="000000" w:themeColor="text1"/>
+          </w:rPr>
+          <w:t xml:space="preserve">Figure </w:t>
+        </w:r>
+        <w:r>
+          <w:rPr>
+            <w:noProof/>
+            <w:color w:val="000000" w:themeColor="text1"/>
+          </w:rPr>
+          <w:t>2</w:t>
+        </w:r>
+      </w:fldSimple>
+      <w:r>
+        <w:t xml:space="preserve"> </w:t>
+      </w:r>
+      <w:r>
+        <w:t>s</w:t>
+      </w:r>
+      <w:r>
+        <w:t xml:space="preserve">hows the sequence of roles a node can occupy throughout the election process for both relay and leader nodes.  </w:t>
       </w:r>
       <w:r>
         <w:t xml:space="preserve">When a </w:t>
@@ -1426,10 +1541,40 @@
         <w:t xml:space="preserve"> who assumes the role a failed leader.  </w:t>
       </w:r>
       <w:r>
-        <w:t xml:space="preserve">As shown if figure 2, election </w:t>
-      </w:r>
-      <w:r>
-        <w:t>of a new</w:t>
+        <w:t xml:space="preserve">As </w:t>
+      </w:r>
+      <w:r>
+        <w:t xml:space="preserve">shown </w:t>
+      </w:r>
+      <w:r>
+        <w:t xml:space="preserve">in </w:t>
+      </w:r>
+      <w:fldSimple w:instr=" REF _Ref512764868  \* MERGEFORMAT ">
+        <w:r>
+          <w:rPr>
+            <w:color w:val="000000" w:themeColor="text1"/>
+          </w:rPr>
+          <w:t xml:space="preserve">Figure </w:t>
+        </w:r>
+        <w:r>
+          <w:rPr>
+            <w:noProof/>
+            <w:color w:val="000000" w:themeColor="text1"/>
+          </w:rPr>
+          <w:t>2</w:t>
+        </w:r>
+      </w:fldSimple>
+      <w:r>
+        <w:t xml:space="preserve">, </w:t>
+      </w:r>
+      <w:r>
+        <w:t xml:space="preserve">election </w:t>
+      </w:r>
+      <w:r>
+        <w:t>of</w:t>
+      </w:r>
+      <w:r>
+        <w:t xml:space="preserve"> a new</w:t>
       </w:r>
       <w:r>
         <w:t xml:space="preserve"> leader proceeds in a similar manner as the election of </w:t>
@@ -1539,6 +1684,7 @@
                           <w:p>
                             <w:pPr>
                               <w:pStyle w:val="Caption"/>
+                              <w:jc w:val="center"/>
                               <w:rPr>
                                 <w:rFonts w:ascii="Helvetica" w:hAnsi="Helvetica"/>
                                 <w:b/>
@@ -1549,6 +1695,7 @@
                                 <w:szCs w:val="20"/>
                               </w:rPr>
                             </w:pPr>
+                            <w:bookmarkStart w:id="1" w:name="_Ref512764868"/>
                             <w:r>
                               <w:rPr>
                                 <w:rFonts w:ascii="Helvetica" w:hAnsi="Helvetica"/>
@@ -1604,6 +1751,7 @@
                               </w:rPr>
                               <w:fldChar w:fldCharType="end"/>
                             </w:r>
+                            <w:bookmarkEnd w:id="1"/>
                             <w:r>
                               <w:rPr>
                                 <w:rFonts w:ascii="Helvetica" w:hAnsi="Helvetica"/>
@@ -1647,7 +1795,7 @@
                                 <w:i w:val="0"/>
                                 <w:color w:val="000000" w:themeColor="text1"/>
                               </w:rPr>
-                              <w:t xml:space="preserve"> multi-layer Raft node. </w:t>
+                              <w:t xml:space="preserve"> multi-layer Raft node.</w:t>
                             </w:r>
                           </w:p>
                         </w:txbxContent>
@@ -1679,6 +1827,7 @@
                     <w:p>
                       <w:pPr>
                         <w:pStyle w:val="Caption"/>
+                        <w:jc w:val="center"/>
                         <w:rPr>
                           <w:rFonts w:ascii="Helvetica" w:hAnsi="Helvetica"/>
                           <w:b/>
@@ -1689,6 +1838,7 @@
                           <w:szCs w:val="20"/>
                         </w:rPr>
                       </w:pPr>
+                      <w:bookmarkStart w:id="2" w:name="_Ref512764868"/>
                       <w:r>
                         <w:rPr>
                           <w:rFonts w:ascii="Helvetica" w:hAnsi="Helvetica"/>
@@ -1744,6 +1894,7 @@
                         </w:rPr>
                         <w:fldChar w:fldCharType="end"/>
                       </w:r>
+                      <w:bookmarkEnd w:id="2"/>
                       <w:r>
                         <w:rPr>
                           <w:rFonts w:ascii="Helvetica" w:hAnsi="Helvetica"/>
@@ -1787,7 +1938,7 @@
                           <w:i w:val="0"/>
                           <w:color w:val="000000" w:themeColor="text1"/>
                         </w:rPr>
-                        <w:t xml:space="preserve"> multi-layer Raft node. </w:t>
+                        <w:t xml:space="preserve"> multi-layer Raft node.</w:t>
                       </w:r>
                     </w:p>
                   </w:txbxContent>
@@ -1928,13 +2079,7 @@
         <w:rPr>
           <w:iCs/>
         </w:rPr>
-        <w:t>A</w:t>
-      </w:r>
-      <w:r>
-        <w:rPr>
-          <w:iCs/>
-        </w:rPr>
-        <w:t>ppendEntries</w:t>
+        <w:t>AppendEntries</w:t>
       </w:r>
       <w:proofErr w:type="spellEnd"/>
       <w:r>
@@ -2039,13 +2184,7 @@
           <w:rPr>
             <w:rFonts w:ascii="Cambria Math" w:hAnsi="Cambria Math"/>
           </w:rPr>
-          <m:t>2</m:t>
-        </m:r>
-        <m:r>
-          <w:rPr>
-            <w:rFonts w:ascii="Cambria Math" w:hAnsi="Cambria Math"/>
-          </w:rPr>
-          <m:t>N</m:t>
+          <m:t>2N</m:t>
         </m:r>
       </m:oMath>
       <w:r>
@@ -2173,22 +2312,14 @@
         <w:rPr>
           <w:iCs/>
         </w:rPr>
-        <w:t xml:space="preserve"> </w:t>
-      </w:r>
-      <w:r>
-        <w:rPr>
-          <w:iCs/>
-        </w:rPr>
-        <w:t xml:space="preserve">while maintaining the total number of </w:t>
-      </w:r>
-      <w:proofErr w:type="gramStart"/>
-      <w:r>
-        <w:rPr>
-          <w:iCs/>
-        </w:rPr>
-        <w:t>messages  in</w:t>
-      </w:r>
-      <w:proofErr w:type="gramEnd"/>
+        <w:t xml:space="preserve"> while maintaining the total number of </w:t>
+      </w:r>
+      <w:r>
+        <w:rPr>
+          <w:iCs/>
+        </w:rPr>
+        <w:t>messages in</w:t>
+      </w:r>
       <w:r>
         <w:rPr>
           <w:iCs/>
@@ -2317,16 +2448,47 @@
         <w:t>design</w:t>
       </w:r>
       <w:r>
-        <w:t>.  Node.js provides a completely event driven environment that allows for testing the behavior of multiple nodes within a single program.  Nodes communicate via UDP datagram but this is abstracted through</w:t>
+        <w:t xml:space="preserve">.  Node.js provides a completely event driven environment that allows for testing the behavior of multiple nodes within a single program.  Nodes communicate via UDP </w:t>
+      </w:r>
+      <w:r>
+        <w:t>datagram,</w:t>
+      </w:r>
+      <w:r>
+        <w:t xml:space="preserve"> but this is abstracted through</w:t>
       </w:r>
       <w:r>
         <w:t xml:space="preserve"> a</w:t>
       </w:r>
       <w:r>
-        <w:t xml:space="preserve"> generic connection interface which could easily be implemented in another protocol.  All network communication occurs </w:t>
-      </w:r>
-      <w:r>
-        <w:t>over the loopback adapter on a single network card</w:t>
+        <w:t xml:space="preserve"> generic connection interface which could easily be implemented in another protocol.  </w:t>
+      </w:r>
+    </w:p>
+    <w:p>
+      <w:pPr>
+        <w:pStyle w:val="BodyTextIndent"/>
+      </w:pPr>
+      <w:r>
+        <w:t xml:space="preserve">For testing </w:t>
+      </w:r>
+      <w:r>
+        <w:t xml:space="preserve">our implementation allows us </w:t>
+      </w:r>
+      <w:proofErr w:type="gramStart"/>
+      <w:r>
+        <w:t xml:space="preserve">to </w:t>
+      </w:r>
+      <w:r>
+        <w:t xml:space="preserve"> instantiate</w:t>
+      </w:r>
+      <w:proofErr w:type="gramEnd"/>
+      <w:r>
+        <w:t xml:space="preserve"> any number of Raft nodes</w:t>
+      </w:r>
+      <w:r>
+        <w:t xml:space="preserve"> on a single computer and form either a traditional Raft cluster or a multi-layer Raft network.  A</w:t>
+      </w:r>
+      <w:r>
+        <w:t>ll network communication occurs over the loopback adapter on a single network card</w:t>
       </w:r>
       <w:r>
         <w:t xml:space="preserve">.  In order to more accurately model a distributed networking environment a network delay of with a mean of 20ms was applied.  Actual delay values were randomly selected following from a Gaussian distribution using a 2ms standard deviation.  Our Raft implementation and multi-layer modifications are available on </w:t>
@@ -2418,112 +2580,902 @@
       <w:r>
         <w:t xml:space="preserve">  </w:t>
       </w:r>
+      <w:r>
+        <w:t>Fortunately,</w:t>
+      </w:r>
+      <w:r>
+        <w:t xml:space="preserve"> this additional delay can easily be mitigated.</w:t>
+      </w:r>
+      <w:r>
+        <w:t xml:space="preserve"> </w:t>
+      </w:r>
+    </w:p>
+    <w:p>
+      <w:pPr>
+        <w:ind w:firstLine="245"/>
+      </w:pPr>
+      <w:r>
+        <w:t xml:space="preserve">Ongaro [1] devised an extension to Raft which allows for leadership transfer.  This extension consists of a single RPC called </w:t>
+      </w:r>
+      <w:proofErr w:type="spellStart"/>
+      <w:r>
+        <w:rPr>
+          <w:i/>
+        </w:rPr>
+        <w:t>TimeoutNow</w:t>
+      </w:r>
+      <w:proofErr w:type="spellEnd"/>
+      <w:r>
+        <w:rPr>
+          <w:i/>
+        </w:rPr>
+        <w:t xml:space="preserve">.  </w:t>
+      </w:r>
+      <w:r>
+        <w:t xml:space="preserve">If a leader wishes to </w:t>
+      </w:r>
+      <w:r>
+        <w:t xml:space="preserve">relinquish its duties, it can send a </w:t>
+      </w:r>
+      <w:proofErr w:type="spellStart"/>
+      <w:r>
+        <w:t>TimeoutNow</w:t>
+      </w:r>
+      <w:proofErr w:type="spellEnd"/>
+      <w:r>
+        <w:t xml:space="preserve"> request to one of the nodes in the cluster before stepping down.  Upon receipt of a </w:t>
+      </w:r>
+      <w:proofErr w:type="spellStart"/>
+      <w:r>
+        <w:t>TimeoutNow</w:t>
+      </w:r>
+      <w:proofErr w:type="spellEnd"/>
+      <w:r>
+        <w:t xml:space="preserve"> request a node will immediately hold and election to become leader.  This enables the replacement of a leader with minimum down time while maintaining the safety of the system.  In multi-layer Raft we can use the </w:t>
+      </w:r>
+      <w:proofErr w:type="spellStart"/>
+      <w:r>
+        <w:t>TimeoutNow</w:t>
+      </w:r>
+      <w:proofErr w:type="spellEnd"/>
+      <w:r>
+        <w:t xml:space="preserve"> command to reduce the delay incurred to elect a new relay after a relay is promoted to leader.  When a relay is promoted to leader will send the </w:t>
+      </w:r>
+      <w:proofErr w:type="spellStart"/>
+      <w:r>
+        <w:t>TimeoutNow</w:t>
+      </w:r>
+      <w:proofErr w:type="spellEnd"/>
+      <w:r>
+        <w:t xml:space="preserve"> command to one of the </w:t>
+      </w:r>
+      <w:r>
+        <w:t xml:space="preserve">follower nodes in its group.  The recipient of the </w:t>
+      </w:r>
+      <w:proofErr w:type="spellStart"/>
+      <w:r>
+        <w:t>TimeoutNow</w:t>
+      </w:r>
+      <w:proofErr w:type="spellEnd"/>
+      <w:r>
+        <w:t xml:space="preserve"> command will immediately hold an election to become the new relay and likely assume the relay role in approximately </w:t>
+      </w:r>
+      <w:r>
+        <w:t xml:space="preserve">1.5 times the </w:t>
+      </w:r>
+      <w:r>
+        <w:t>network delay</w:t>
+      </w:r>
+      <w:r>
+        <w:t>.</w:t>
+      </w:r>
+    </w:p>
+    <w:p>
+      <w:pPr>
+        <w:ind w:firstLine="245"/>
+      </w:pPr>
+    </w:p>
+    <w:p>
+      <w:pPr>
+        <w:pStyle w:val="Heading2"/>
+      </w:pPr>
+      <w:r>
+        <w:t xml:space="preserve">4.1. </w:t>
+      </w:r>
+      <w:r>
+        <w:t>Test results</w:t>
+      </w:r>
+    </w:p>
+    <w:p>
+      <w:pPr>
+        <w:ind w:firstLine="245"/>
+      </w:pPr>
+    </w:p>
+    <w:p>
+      <w:pPr>
+        <w:ind w:firstLine="245"/>
+      </w:pPr>
+      <w:r>
+        <w:t xml:space="preserve">In order to verify our downtime assumptions for multi-level raft we conducted a series of tests in which </w:t>
+      </w:r>
+      <w:r>
+        <w:lastRenderedPageBreak/>
+        <w:t xml:space="preserve">we would kill off the leader node and measure the </w:t>
+      </w:r>
+      <w:r>
+        <w:t>time</w:t>
+      </w:r>
+      <w:r>
+        <w:t xml:space="preserve"> </w:t>
+      </w:r>
+      <w:r>
+        <w:t xml:space="preserve">until </w:t>
+      </w:r>
+      <w:r>
+        <w:t xml:space="preserve">a new leader was elected as well as the time until a new relay was elected in order to replace the relay that became leader.  </w:t>
+      </w:r>
+      <w:r>
+        <w:t xml:space="preserve">We ran </w:t>
+      </w:r>
+      <w:r>
+        <w:t>these</w:t>
+      </w:r>
+      <w:r>
+        <w:t xml:space="preserve"> tests for both traditional Raft and our multi</w:t>
+      </w:r>
+      <w:r>
+        <w:t xml:space="preserve">-layer algorithm.  </w:t>
+      </w:r>
+      <w:r>
+        <w:t xml:space="preserve">Ongaro [1] explored this measurement over a variety of timeout parameters and network latencies.  </w:t>
+      </w:r>
+      <w:r>
+        <w:t>He</w:t>
+      </w:r>
+      <w:r>
+        <w:t xml:space="preserve"> </w:t>
+      </w:r>
+      <w:r>
+        <w:t>assert</w:t>
+      </w:r>
+      <w:r>
+        <w:t>ed</w:t>
+      </w:r>
+      <w:r>
+        <w:t xml:space="preserve"> </w:t>
+      </w:r>
+      <w:r>
+        <w:t xml:space="preserve">that the ideal timeout parameters should be tailored to specific applications on the basis of network properties and application requirements.  However, </w:t>
+      </w:r>
+      <w:r>
+        <w:t xml:space="preserve">generally </w:t>
+      </w:r>
+      <w:r>
+        <w:t>he</w:t>
+      </w:r>
+      <w:r>
+        <w:t xml:space="preserve"> </w:t>
+      </w:r>
+      <w:r>
+        <w:t>suggests</w:t>
+      </w:r>
+      <w:r>
+        <w:t xml:space="preserve"> </w:t>
+      </w:r>
+      <w:r>
+        <w:t xml:space="preserve">that </w:t>
+      </w:r>
+      <w:r>
+        <w:t xml:space="preserve">a timeout window of 150-300 milliseconds with a heartbeat interval of 50-75 milliseconds </w:t>
+      </w:r>
+      <w:r>
+        <w:t>should be ideal for</w:t>
+      </w:r>
+      <w:r>
+        <w:t xml:space="preserve"> most </w:t>
+      </w:r>
+      <w:r>
+        <w:t xml:space="preserve">use </w:t>
+      </w:r>
+      <w:r>
+        <w:t>cases.</w:t>
+      </w:r>
+      <w:r>
+        <w:t xml:space="preserve">  Since our primary goal of testing was to compare multi-level Raft with the performance of traditional Raft we chose to limit our testing to parameters the same or similar t</w:t>
+      </w:r>
+      <w:r>
+        <w:t>o those recommended by Ongaro.</w:t>
+      </w:r>
+    </w:p>
+    <w:p>
+      <w:pPr>
+        <w:ind w:firstLine="245"/>
+      </w:pPr>
+      <w:r>
+        <w:t xml:space="preserve">Summarized results from our testing are shown in </w:t>
+      </w:r>
+      <w:fldSimple w:instr=" REF _Ref512764421  \* MERGEFORMAT ">
+        <w:r>
+          <w:rPr>
+            <w:color w:val="000000" w:themeColor="text1"/>
+          </w:rPr>
+          <w:t xml:space="preserve">Figure </w:t>
+        </w:r>
+        <w:r>
+          <w:rPr>
+            <w:noProof/>
+            <w:color w:val="000000" w:themeColor="text1"/>
+          </w:rPr>
+          <w:t>3</w:t>
+        </w:r>
+      </w:fldSimple>
+      <w:r>
+        <w:t>.</w:t>
+      </w:r>
+      <w:r>
+        <w:t xml:space="preserve">  As a baseline we tested the standard Raft algorithm with clusters of 5, 9 and 15 nodes.  We tested our multi-level algorithm with group sizes corresponding to the cluster sizes of the baseline tests.  As such our multi-level tests consisted of 25, 81, and 225 nodes respectively.</w:t>
+      </w:r>
+      <w:r>
+        <w:t xml:space="preserve">  Testing traditional </w:t>
+      </w:r>
+      <w:r>
+        <w:t>R</w:t>
+      </w:r>
+      <w:r>
+        <w:t>aft with larger cluster</w:t>
+      </w:r>
+      <w:r>
+        <w:t>s</w:t>
+      </w:r>
+      <w:r>
+        <w:t xml:space="preserve"> </w:t>
+      </w:r>
+      <w:r>
+        <w:t xml:space="preserve">sizes </w:t>
+      </w:r>
+      <w:r>
+        <w:t xml:space="preserve">would have been problematic because as the number of nodes increases the timeout window must be expanded in order to maintain liveness.  </w:t>
+      </w:r>
+      <w:r>
+        <w:t>Instead</w:t>
+      </w:r>
+      <w:r>
+        <w:t>,</w:t>
+      </w:r>
+      <w:r>
+        <w:t xml:space="preserve"> by comparing a traditional Raft cluster of size N to a multi-layer network of size N</w:t>
+      </w:r>
+      <w:r>
+        <w:rPr>
+          <w:vertAlign w:val="superscript"/>
+        </w:rPr>
+        <w:t>2</w:t>
+      </w:r>
+      <w:r>
+        <w:t xml:space="preserve"> we are able to use the same parameters for both.  In our tests t</w:t>
+      </w:r>
+      <w:r>
+        <w:t>he timeout window for clusters of 5 and 9 was 150-300</w:t>
+      </w:r>
+      <w:r>
+        <w:t xml:space="preserve"> milliseconds</w:t>
+      </w:r>
+      <w:r>
+        <w:t xml:space="preserve"> and 150-450</w:t>
+      </w:r>
+      <w:r>
+        <w:t xml:space="preserve"> </w:t>
+      </w:r>
+      <w:proofErr w:type="spellStart"/>
+      <w:r>
+        <w:t>ms</w:t>
+      </w:r>
+      <w:proofErr w:type="spellEnd"/>
+      <w:r>
+        <w:t xml:space="preserve"> for the cluster of 15.  </w:t>
+      </w:r>
+      <w:r>
+        <w:t xml:space="preserve">All tests used a heartbeat interval of 75 </w:t>
+      </w:r>
+      <w:proofErr w:type="spellStart"/>
+      <w:r>
+        <w:t>ms</w:t>
+      </w:r>
+      <w:proofErr w:type="spellEnd"/>
+      <w:r>
+        <w:t xml:space="preserve"> and an average network delay of 20 </w:t>
+      </w:r>
+      <w:proofErr w:type="spellStart"/>
+      <w:r>
+        <w:t>ms.</w:t>
+      </w:r>
+      <w:proofErr w:type="spellEnd"/>
+      <w:r>
+        <w:t xml:space="preserve">  </w:t>
+      </w:r>
+      <w:r>
+        <w:t xml:space="preserve">The values </w:t>
+      </w:r>
+      <w:r>
+        <w:t xml:space="preserve">in the </w:t>
+      </w:r>
+      <w:fldSimple w:instr=" REF _Ref512764421  \* MERGEFORMAT ">
+        <w:r>
+          <w:rPr>
+            <w:color w:val="000000" w:themeColor="text1"/>
+          </w:rPr>
+          <w:t xml:space="preserve">Figure </w:t>
+        </w:r>
+        <w:r>
+          <w:rPr>
+            <w:noProof/>
+            <w:color w:val="000000" w:themeColor="text1"/>
+          </w:rPr>
+          <w:t>3</w:t>
+        </w:r>
+      </w:fldSimple>
+      <w:r>
+        <w:t xml:space="preserve"> </w:t>
+      </w:r>
+      <w:r>
+        <w:t xml:space="preserve">each </w:t>
+      </w:r>
+      <w:r>
+        <w:t xml:space="preserve">represent an average of 500 trials.  </w:t>
+      </w:r>
+    </w:p>
+    <w:p>
+      <w:pPr>
+        <w:ind w:firstLine="245"/>
+      </w:pPr>
+      <w:r>
+        <w:t>T</w:t>
+      </w:r>
+      <w:r>
+        <w:t xml:space="preserve">he average delay to elect a new leader in our multi-layer algorithm is similar to traditional Raft.  The lighter grey </w:t>
+      </w:r>
+      <w:r>
+        <w:t xml:space="preserve">bars for the multi-layer tests show the additional time incurred to replace the relay node that was promoted to leader.  As anticipated the </w:t>
+      </w:r>
+      <w:proofErr w:type="spellStart"/>
+      <w:r>
+        <w:t>TimeoutNow</w:t>
+      </w:r>
+      <w:proofErr w:type="spellEnd"/>
+      <w:r>
+        <w:t xml:space="preserve"> message served to keep this segment of the recovery to less than 100ms.  For the </w:t>
+      </w:r>
+      <w:r>
+        <w:t xml:space="preserve">largest multi-layer test (225 nodes) the relay node replacement time was approximately 20 </w:t>
+      </w:r>
+      <w:proofErr w:type="spellStart"/>
+      <w:r>
+        <w:t>ms</w:t>
+      </w:r>
+      <w:proofErr w:type="spellEnd"/>
+      <w:r>
+        <w:t xml:space="preserve"> longer than the other tests.  We postulate that the increased latency could be due to UDP packet bottleneck at the loopback adapter on our test computer</w:t>
+      </w:r>
+      <w:r>
+        <w:t xml:space="preserve">.  On the aggregate we were quite pleased </w:t>
+      </w:r>
+      <w:r>
+        <w:t xml:space="preserve">to show that a multi-layer Raft network of </w:t>
+      </w:r>
+      <m:oMath>
+        <m:r>
+          <w:rPr>
+            <w:rFonts w:ascii="Cambria Math" w:hAnsi="Cambria Math"/>
+          </w:rPr>
+          <m:t xml:space="preserve">N </m:t>
+        </m:r>
+      </m:oMath>
+      <w:r>
+        <w:t xml:space="preserve">nodes </w:t>
+      </w:r>
+      <w:r>
+        <w:t xml:space="preserve">can exhibit comparable </w:t>
+      </w:r>
+      <w:r>
+        <w:t>fault tolerance</w:t>
+      </w:r>
+      <w:r>
+        <w:t xml:space="preserve"> behavior to a traditional Raft cluster of only</w:t>
+      </w:r>
+      <w:r>
+        <w:t xml:space="preserve"> </w:t>
+      </w:r>
+      <m:oMath>
+        <m:rad>
+          <m:radPr>
+            <m:degHide m:val="1"/>
+            <m:ctrlPr>
+              <w:rPr>
+                <w:rFonts w:ascii="Cambria Math" w:hAnsi="Cambria Math"/>
+                <w:i/>
+              </w:rPr>
+            </m:ctrlPr>
+          </m:radPr>
+          <m:deg/>
+          <m:e>
+            <m:r>
+              <w:rPr>
+                <w:rFonts w:ascii="Cambria Math" w:hAnsi="Cambria Math"/>
+              </w:rPr>
+              <m:t>N</m:t>
+            </m:r>
+          </m:e>
+        </m:rad>
+      </m:oMath>
+      <w:r>
+        <w:t xml:space="preserve"> nodes with the same configuration parameters.  </w:t>
+      </w:r>
+    </w:p>
+    <w:p>
+      <w:pPr>
+        <w:ind w:firstLine="245"/>
+      </w:pPr>
+    </w:p>
+    <w:p>
+      <w:pPr>
+        <w:keepNext/>
+      </w:pPr>
+      <w:r>
+        <w:rPr>
+          <w:noProof/>
+        </w:rPr>
+        <w:drawing>
+          <wp:inline distT="0" distB="0" distL="0" distR="0" wp14:anchorId="727B935D" wp14:editId="7293DAE1">
+            <wp:extent cx="2866950" cy="1794019"/>
+            <wp:effectExtent l="0" t="0" r="3810" b="0"/>
+            <wp:docPr id="1" name="Picture 1"/>
+            <wp:cNvGraphicFramePr>
+              <a:graphicFrameLocks xmlns:a="http://schemas.openxmlformats.org/drawingml/2006/main" noChangeAspect="1"/>
+            </wp:cNvGraphicFramePr>
+            <a:graphic xmlns:a="http://schemas.openxmlformats.org/drawingml/2006/main">
+              <a:graphicData uri="http://schemas.openxmlformats.org/drawingml/2006/picture">
+                <pic:pic xmlns:pic="http://schemas.openxmlformats.org/drawingml/2006/picture">
+                  <pic:nvPicPr>
+                    <pic:cNvPr id="1" name=""/>
+                    <pic:cNvPicPr/>
+                  </pic:nvPicPr>
+                  <pic:blipFill>
+                    <a:blip r:embed="rId9"/>
+                    <a:stretch>
+                      <a:fillRect/>
+                    </a:stretch>
+                  </pic:blipFill>
+                  <pic:spPr>
+                    <a:xfrm>
+                      <a:off x="0" y="0"/>
+                      <a:ext cx="2885279" cy="1805488"/>
+                    </a:xfrm>
+                    <a:prstGeom prst="rect">
+                      <a:avLst/>
+                    </a:prstGeom>
+                  </pic:spPr>
+                </pic:pic>
+              </a:graphicData>
+            </a:graphic>
+          </wp:inline>
+        </w:drawing>
+      </w:r>
+    </w:p>
+    <w:p>
+      <w:pPr>
+        <w:pStyle w:val="Caption"/>
+        <w:jc w:val="center"/>
+        <w:rPr>
+          <w:rFonts w:ascii="Helvetica" w:hAnsi="Helvetica"/>
+          <w:b/>
+          <w:i w:val="0"/>
+          <w:color w:val="000000" w:themeColor="text1"/>
+        </w:rPr>
+      </w:pPr>
+      <w:bookmarkStart w:id="3" w:name="_Ref512764404"/>
+      <w:bookmarkStart w:id="4" w:name="_Ref512764421"/>
+      <w:r>
+        <w:rPr>
+          <w:rFonts w:ascii="Helvetica" w:hAnsi="Helvetica"/>
+          <w:b/>
+          <w:i w:val="0"/>
+          <w:color w:val="000000" w:themeColor="text1"/>
+        </w:rPr>
+        <w:t xml:space="preserve">Figure </w:t>
+      </w:r>
+      <w:r>
+        <w:rPr>
+          <w:rFonts w:ascii="Helvetica" w:hAnsi="Helvetica"/>
+          <w:b/>
+          <w:i w:val="0"/>
+          <w:color w:val="000000" w:themeColor="text1"/>
+        </w:rPr>
+        <w:fldChar w:fldCharType="begin"/>
+      </w:r>
+      <w:r>
+        <w:rPr>
+          <w:rFonts w:ascii="Helvetica" w:hAnsi="Helvetica"/>
+          <w:b/>
+          <w:i w:val="0"/>
+          <w:color w:val="000000" w:themeColor="text1"/>
+        </w:rPr>
+        <w:instrText xml:space="preserve"> SEQ Figure \* ARABIC </w:instrText>
+      </w:r>
+      <w:r>
+        <w:rPr>
+          <w:rFonts w:ascii="Helvetica" w:hAnsi="Helvetica"/>
+          <w:b/>
+          <w:i w:val="0"/>
+          <w:color w:val="000000" w:themeColor="text1"/>
+        </w:rPr>
+        <w:fldChar w:fldCharType="separate"/>
+      </w:r>
+      <w:r>
+        <w:rPr>
+          <w:rFonts w:ascii="Helvetica" w:hAnsi="Helvetica"/>
+          <w:b/>
+          <w:i w:val="0"/>
+          <w:noProof/>
+          <w:color w:val="000000" w:themeColor="text1"/>
+        </w:rPr>
+        <w:t>3</w:t>
+      </w:r>
+      <w:r>
+        <w:rPr>
+          <w:rFonts w:ascii="Helvetica" w:hAnsi="Helvetica"/>
+          <w:b/>
+          <w:i w:val="0"/>
+          <w:color w:val="000000" w:themeColor="text1"/>
+        </w:rPr>
+        <w:fldChar w:fldCharType="end"/>
+      </w:r>
+      <w:bookmarkEnd w:id="4"/>
+      <w:r>
+        <w:rPr>
+          <w:rFonts w:ascii="Helvetica" w:hAnsi="Helvetica"/>
+          <w:b/>
+          <w:i w:val="0"/>
+          <w:color w:val="000000" w:themeColor="text1"/>
+        </w:rPr>
+        <w:t xml:space="preserve">. </w:t>
+      </w:r>
+      <w:r>
+        <w:rPr>
+          <w:rFonts w:ascii="Helvetica" w:hAnsi="Helvetica"/>
+          <w:b/>
+          <w:i w:val="0"/>
+          <w:color w:val="000000" w:themeColor="text1"/>
+        </w:rPr>
+        <w:t>Average</w:t>
+      </w:r>
+      <w:r>
+        <w:rPr>
+          <w:rFonts w:ascii="Helvetica" w:hAnsi="Helvetica"/>
+          <w:b/>
+          <w:i w:val="0"/>
+          <w:color w:val="000000" w:themeColor="text1"/>
+        </w:rPr>
+        <w:t xml:space="preserve"> </w:t>
+      </w:r>
+      <w:r>
+        <w:rPr>
+          <w:rFonts w:ascii="Helvetica" w:hAnsi="Helvetica"/>
+          <w:b/>
+          <w:i w:val="0"/>
+          <w:color w:val="000000" w:themeColor="text1"/>
+        </w:rPr>
+        <w:t>recovery time</w:t>
+      </w:r>
+      <w:r>
+        <w:rPr>
+          <w:rFonts w:ascii="Helvetica" w:hAnsi="Helvetica"/>
+          <w:b/>
+          <w:i w:val="0"/>
+          <w:color w:val="000000" w:themeColor="text1"/>
+        </w:rPr>
+        <w:t xml:space="preserve"> </w:t>
+      </w:r>
+      <w:r>
+        <w:rPr>
+          <w:rFonts w:ascii="Helvetica" w:hAnsi="Helvetica"/>
+          <w:b/>
+          <w:i w:val="0"/>
+          <w:color w:val="000000" w:themeColor="text1"/>
+        </w:rPr>
+        <w:t>upon</w:t>
+      </w:r>
+      <w:r>
+        <w:rPr>
+          <w:rFonts w:ascii="Helvetica" w:hAnsi="Helvetica"/>
+          <w:b/>
+          <w:i w:val="0"/>
+          <w:color w:val="000000" w:themeColor="text1"/>
+        </w:rPr>
+        <w:t xml:space="preserve"> leader failure</w:t>
+      </w:r>
+      <w:bookmarkEnd w:id="3"/>
+    </w:p>
+    <w:p/>
+    <w:p>
+      <w:pPr>
+        <w:pStyle w:val="Heading1"/>
+      </w:pPr>
+      <w:r>
+        <w:t>5</w:t>
+      </w:r>
+      <w:r>
+        <w:t xml:space="preserve">. </w:t>
+      </w:r>
+      <w:r>
+        <w:t>Future research</w:t>
+      </w:r>
+    </w:p>
+    <w:p/>
+    <w:p>
+      <w:pPr>
+        <w:ind w:firstLine="245"/>
+      </w:pPr>
+      <w:r>
+        <w:t xml:space="preserve">Clearly the most important topic not covered by this research is that of performance.  Though it is easily </w:t>
+      </w:r>
+      <w:r>
+        <w:t>shown</w:t>
+      </w:r>
+      <w:r>
+        <w:t xml:space="preserve"> that multi-layer Raft can greatly reduce the total number of messages processed by the leader node, the </w:t>
+      </w:r>
+      <w:r>
+        <w:t xml:space="preserve">effect on performance metrics such as throughput and lode is a complex topic.  The adverse effects of leader bottleneck in Raft are likely to manifest various ways depending upon the characteristics of the underlying systems in which it provides consensus.  For </w:t>
+      </w:r>
       <w:proofErr w:type="gramStart"/>
       <w:r>
-        <w:t>Fortunately</w:t>
+        <w:t>example</w:t>
       </w:r>
       <w:proofErr w:type="gramEnd"/>
       <w:r>
-        <w:t xml:space="preserve"> this additional delay can easily be mitigated.</w:t>
+        <w:t xml:space="preserve"> an industrial l</w:t>
+      </w:r>
+      <w:r>
+        <w:t xml:space="preserve">evel distributed database with a high message throughput might be limited in size to a small number of nodes.  Conversely a lightweight </w:t>
+      </w:r>
+      <w:r>
+        <w:t>peer-to-</w:t>
+      </w:r>
+      <w:r>
+        <w:t xml:space="preserve">peer application might not be constrained by throughput but could suffer in other areas.  </w:t>
+      </w:r>
+      <w:r>
+        <w:t xml:space="preserve">Even at system ide the leader node would use exponentially more bandwidth and system resources than the other nodes in the system.  With the leader node unfairly burdened with traffic for the entire system, participants might take steps to avoid leadership or choose not to participate in the network entirely.  </w:t>
+      </w:r>
+    </w:p>
+    <w:p>
+      <w:pPr>
+        <w:ind w:firstLine="245"/>
+      </w:pPr>
+      <w:r>
+        <w:t>Multi-layer Raft seems adept to improving upon the limitations just discussed and likely others.  Testing these sorts of scenarios over actual networks, however would be quite resource intensive.  Perhaps the logical next step would be to build a self-contained</w:t>
+      </w:r>
+      <w:r>
+        <w:t xml:space="preserve"> model of a Raft leader.  Ideally this model would be capable of </w:t>
+      </w:r>
+      <w:r>
+        <w:t>measuring</w:t>
       </w:r>
       <w:r>
         <w:t xml:space="preserve"> </w:t>
       </w:r>
+      <w:r>
+        <w:t>values</w:t>
+      </w:r>
+      <w:r>
+        <w:t xml:space="preserve"> such as maximum throughput, network load and CPU load for a Raft leader with certain specifications.  With data from this mod</w:t>
+      </w:r>
+      <w:r>
+        <w:t xml:space="preserve">el it would then be rather simple to estimate the improvements attainable with multi-layer Raft.  </w:t>
+      </w:r>
     </w:p>
     <w:p>
       <w:pPr>
         <w:ind w:firstLine="245"/>
       </w:pPr>
-      <w:r>
-        <w:t xml:space="preserve">Ongaro [1] devised an extension to Raft which allows for leadership transfer.  This extension consists of a single RPC called </w:t>
-      </w:r>
-      <w:proofErr w:type="spellStart"/>
-      <w:r>
-        <w:rPr>
-          <w:i/>
-        </w:rPr>
-        <w:t>TimeoutNow</w:t>
-      </w:r>
-      <w:proofErr w:type="spellEnd"/>
-      <w:r>
-        <w:rPr>
-          <w:i/>
-        </w:rPr>
-        <w:t xml:space="preserve">.  </w:t>
-      </w:r>
-      <w:r>
-        <w:t xml:space="preserve">If a leader wishes to </w:t>
-      </w:r>
-      <w:r>
-        <w:t xml:space="preserve">relinquish its duties, it can send a </w:t>
-      </w:r>
-      <w:proofErr w:type="spellStart"/>
-      <w:r>
-        <w:t>TimeoutNow</w:t>
-      </w:r>
-      <w:proofErr w:type="spellEnd"/>
-      <w:r>
-        <w:t xml:space="preserve"> request to one of the nodes in the cluster before stepping down.  Upon receipt of a </w:t>
-      </w:r>
-      <w:proofErr w:type="spellStart"/>
-      <w:r>
-        <w:t>TimeoutNow</w:t>
-      </w:r>
-      <w:proofErr w:type="spellEnd"/>
-      <w:r>
-        <w:t xml:space="preserve"> request a node will immediately hold and election to become leader.  This enables the replacement of a leader with minimum down time while maintaining the safety of the system.  In multi-layer Raft we can use the </w:t>
-      </w:r>
-      <w:proofErr w:type="spellStart"/>
-      <w:r>
-        <w:t>TimeoutNow</w:t>
-      </w:r>
-      <w:proofErr w:type="spellEnd"/>
-      <w:r>
-        <w:t xml:space="preserve"> command to reduce the delay incurred to elect a new relay after a relay is promoted to leader.  When a relay is promoted to leader will send the </w:t>
-      </w:r>
-      <w:proofErr w:type="spellStart"/>
-      <w:r>
-        <w:t>TimeoutNow</w:t>
-      </w:r>
-      <w:proofErr w:type="spellEnd"/>
-      <w:r>
-        <w:t xml:space="preserve"> command to one of the </w:t>
-      </w:r>
-      <w:r>
-        <w:t xml:space="preserve">follower nodes in its group.  The recipient of the </w:t>
-      </w:r>
-      <w:proofErr w:type="spellStart"/>
-      <w:r>
-        <w:t>TimeoutNow</w:t>
-      </w:r>
-      <w:proofErr w:type="spellEnd"/>
-      <w:r>
-        <w:t xml:space="preserve"> command will immediately hold an election to become the new relay and likely assume the relay role in approximately </w:t>
-      </w:r>
-      <w:r>
-        <w:t xml:space="preserve">1.5 times the </w:t>
-      </w:r>
-      <w:r>
-        <w:t>network delay</w:t>
-      </w:r>
-      <w:r>
-        <w:t>.</w:t>
-      </w:r>
-    </w:p>
+    </w:p>
+    <w:p>
+      <w:pPr>
+        <w:pStyle w:val="Heading1"/>
+      </w:pPr>
+      <w:r>
+        <w:t>6</w:t>
+      </w:r>
+      <w:r>
+        <w:t xml:space="preserve">. </w:t>
+      </w:r>
+      <w:r>
+        <w:t>Conclusions</w:t>
+      </w:r>
+    </w:p>
+    <w:p/>
     <w:p>
       <w:pPr>
         <w:ind w:firstLine="245"/>
       </w:pPr>
-    </w:p>
-    <w:p>
-      <w:pPr>
-        <w:pStyle w:val="Heading2"/>
-      </w:pPr>
-      <w:r>
-        <w:t xml:space="preserve">4.1. </w:t>
-      </w:r>
-      <w:r>
-        <w:t>Test results</w:t>
+      <w:r>
+        <w:t xml:space="preserve">In this research we explored </w:t>
+      </w:r>
+      <w:r>
+        <w:t xml:space="preserve">scalability issues with the Raft consensus algorithm due to the algorithm’s propensity to bottleneck.  We introduced a modification </w:t>
+      </w:r>
+      <w:r>
+        <w:lastRenderedPageBreak/>
+        <w:t>to the Raft architecture we call multi-layer Raft which we believe to reduce bottleneck without compromising Raft</w:t>
+      </w:r>
+      <w:r>
+        <w:t>’</w:t>
+      </w:r>
+      <w:r>
+        <w:t>s primary goal of understandability.</w:t>
+      </w:r>
+      <w:r>
+        <w:t xml:space="preserve">  </w:t>
+      </w:r>
+      <w:r>
+        <w:t>We demonstrated how o</w:t>
+      </w:r>
+      <w:r>
+        <w:t xml:space="preserve">ur multi-layer design reduces </w:t>
+      </w:r>
+      <w:r>
+        <w:t xml:space="preserve">the complexity of log replication messaging by the leader from </w:t>
+      </w:r>
+      <m:oMath>
+        <m:r>
+          <m:rPr>
+            <m:sty m:val="p"/>
+          </m:rPr>
+          <w:rPr>
+            <w:rFonts w:ascii="Cambria Math" w:hAnsi="Cambria Math"/>
+          </w:rPr>
+          <m:t>Ο</m:t>
+        </m:r>
+        <m:r>
+          <w:rPr>
+            <w:rFonts w:ascii="Cambria Math" w:hAnsi="Cambria Math"/>
+          </w:rPr>
+          <m:t>(N)</m:t>
+        </m:r>
+      </m:oMath>
+      <w:r>
+        <w:rPr>
+          <w:iCs/>
+        </w:rPr>
+        <w:t xml:space="preserve"> to </w:t>
+      </w:r>
+      <m:oMath>
+        <m:r>
+          <m:rPr>
+            <m:sty m:val="p"/>
+          </m:rPr>
+          <w:rPr>
+            <w:rFonts w:ascii="Cambria Math" w:hAnsi="Cambria Math"/>
+          </w:rPr>
+          <m:t>Ο</m:t>
+        </m:r>
+        <m:r>
+          <w:rPr>
+            <w:rFonts w:ascii="Cambria Math" w:hAnsi="Cambria Math"/>
+          </w:rPr>
+          <m:t>(</m:t>
+        </m:r>
+        <m:rad>
+          <m:radPr>
+            <m:degHide m:val="1"/>
+            <m:ctrlPr>
+              <w:rPr>
+                <w:rFonts w:ascii="Cambria Math" w:hAnsi="Cambria Math"/>
+                <w:i/>
+                <w:iCs/>
+              </w:rPr>
+            </m:ctrlPr>
+          </m:radPr>
+          <m:deg/>
+          <m:e>
+            <m:r>
+              <w:rPr>
+                <w:rFonts w:ascii="Cambria Math" w:hAnsi="Cambria Math"/>
+              </w:rPr>
+              <m:t>N</m:t>
+            </m:r>
+          </m:e>
+        </m:rad>
+        <m:r>
+          <w:rPr>
+            <w:rFonts w:ascii="Cambria Math" w:hAnsi="Cambria Math"/>
+          </w:rPr>
+          <m:t>)</m:t>
+        </m:r>
+      </m:oMath>
+      <w:r>
+        <w:rPr>
+          <w:iCs/>
+        </w:rPr>
+        <w:t xml:space="preserve"> for a network of </w:t>
+      </w:r>
+      <m:oMath>
+        <m:r>
+          <w:rPr>
+            <w:rFonts w:ascii="Cambria Math" w:hAnsi="Cambria Math"/>
+          </w:rPr>
+          <m:t>N</m:t>
+        </m:r>
+      </m:oMath>
+      <w:r>
+        <w:rPr>
+          <w:iCs/>
+        </w:rPr>
+        <w:t xml:space="preserve"> </w:t>
+      </w:r>
+      <w:r>
+        <w:rPr>
+          <w:iCs/>
+        </w:rPr>
+        <w:t xml:space="preserve">nodes.  </w:t>
+      </w:r>
+      <w:r>
+        <w:t xml:space="preserve">We </w:t>
+      </w:r>
+      <w:r>
+        <w:t xml:space="preserve">build a lightweight implementation of Raft to include our multi-layer design.  We then tested the fault tolerance of our implementation comparing the characteristics of our multi-layer design to traditional Raft.  We demonstrated that a multi-layer Raft network </w:t>
+      </w:r>
+      <w:r>
+        <w:t xml:space="preserve">of </w:t>
+      </w:r>
+      <m:oMath>
+        <m:r>
+          <w:rPr>
+            <w:rFonts w:ascii="Cambria Math" w:hAnsi="Cambria Math"/>
+          </w:rPr>
+          <m:t xml:space="preserve">N </m:t>
+        </m:r>
+      </m:oMath>
+      <w:r>
+        <w:t>nodes</w:t>
+      </w:r>
+      <w:r>
+        <w:t xml:space="preserve"> has comparable fault tolerance to a traditional Raft cluster of only </w:t>
+      </w:r>
+      <m:oMath>
+        <m:rad>
+          <m:radPr>
+            <m:degHide m:val="1"/>
+            <m:ctrlPr>
+              <w:rPr>
+                <w:rFonts w:ascii="Cambria Math" w:hAnsi="Cambria Math"/>
+                <w:i/>
+                <w:iCs/>
+              </w:rPr>
+            </m:ctrlPr>
+          </m:radPr>
+          <m:deg/>
+          <m:e>
+            <m:r>
+              <w:rPr>
+                <w:rFonts w:ascii="Cambria Math" w:hAnsi="Cambria Math"/>
+              </w:rPr>
+              <m:t>N</m:t>
+            </m:r>
+          </m:e>
+        </m:rad>
+      </m:oMath>
+      <w:r>
+        <w:rPr>
+          <w:iCs/>
+        </w:rPr>
+        <w:t xml:space="preserve"> nodes.  </w:t>
+      </w:r>
+      <w:r>
+        <w:t>Finally, we discussed the need for further research in performance-oriented aspects of multi-layer Raft,</w:t>
+      </w:r>
+      <w:r>
+        <w:t xml:space="preserve"> TODO (lead to being applicable more broadly).</w:t>
       </w:r>
     </w:p>
     <w:p>
@@ -2533,211 +3485,10 @@
     </w:p>
     <w:p>
       <w:pPr>
-        <w:ind w:firstLine="245"/>
-      </w:pPr>
-      <w:r>
-        <w:t xml:space="preserve">In order to verify our downtime assumptions for multi-level raft we conducted a series of tests in which we would kill off the leader node and measure the </w:t>
-      </w:r>
-      <w:r>
-        <w:t>time</w:t>
-      </w:r>
-      <w:r>
-        <w:t xml:space="preserve"> </w:t>
-      </w:r>
-      <w:r>
-        <w:t xml:space="preserve">until </w:t>
-      </w:r>
-      <w:r>
-        <w:t xml:space="preserve">a new leader was elected as well as the time until a new relay was elected in order to replace the relay that became leader.  </w:t>
-      </w:r>
-      <w:r>
-        <w:t xml:space="preserve">We ran </w:t>
-      </w:r>
-      <w:r>
-        <w:t>these</w:t>
-      </w:r>
-      <w:r>
-        <w:t xml:space="preserve"> tests for both traditional Raft and our multi</w:t>
-      </w:r>
-      <w:r>
-        <w:t xml:space="preserve">-layer algorithm.  </w:t>
-      </w:r>
-      <w:r>
-        <w:t xml:space="preserve">Ongaro [1] explored </w:t>
-      </w:r>
-      <w:r>
-        <w:lastRenderedPageBreak/>
-        <w:t xml:space="preserve">this measurement over a variety of timeout parameters and network latencies.  </w:t>
-      </w:r>
-      <w:r>
-        <w:t>He</w:t>
-      </w:r>
-      <w:r>
-        <w:t xml:space="preserve"> </w:t>
-      </w:r>
-      <w:r>
-        <w:t>assert</w:t>
-      </w:r>
-      <w:r>
-        <w:t>ed</w:t>
-      </w:r>
-      <w:r>
-        <w:t xml:space="preserve"> </w:t>
-      </w:r>
-      <w:r>
-        <w:t xml:space="preserve">that the ideal timeout parameters should be tailored to specific applications on the basis of network properties and application requirements.  However, </w:t>
-      </w:r>
-      <w:r>
-        <w:t xml:space="preserve">generally </w:t>
-      </w:r>
-      <w:r>
-        <w:t>he</w:t>
-      </w:r>
-      <w:r>
-        <w:t xml:space="preserve"> </w:t>
-      </w:r>
-      <w:r>
-        <w:t>suggests</w:t>
-      </w:r>
-      <w:r>
-        <w:t xml:space="preserve"> </w:t>
-      </w:r>
-      <w:r>
-        <w:t xml:space="preserve">that </w:t>
-      </w:r>
-      <w:r>
-        <w:t xml:space="preserve">a timeout window of 150-300 milliseconds with a heartbeat interval of 50-75 milliseconds </w:t>
-      </w:r>
-      <w:r>
-        <w:t>should be ideal for</w:t>
-      </w:r>
-      <w:r>
-        <w:t xml:space="preserve"> most </w:t>
-      </w:r>
-      <w:r>
-        <w:t xml:space="preserve">use </w:t>
-      </w:r>
-      <w:r>
-        <w:t>cases.</w:t>
-      </w:r>
-      <w:r>
-        <w:t xml:space="preserve">  Since our primary goal of testing was to compare multi-level Raft with the performance of traditional Raft we chose to limit our testing to parameters the same or similar to those recommended by Ongaro.  </w:t>
-      </w:r>
-    </w:p>
-    <w:p>
-      <w:pPr>
-        <w:ind w:firstLine="245"/>
-      </w:pPr>
-      <w:r>
-        <w:t>Summarized results from our testing are shown in Figure 3.  As a baseline we tested the standard Raft algorithm with clusters of 5, 9 and 15 nodes.  We tested our multi-level algorithm with group sizes corresponding to the cluster sizes of the baseline tests.  As such our multi-level tests consisted of 25, 81, and 225 nodes respectively.</w:t>
-      </w:r>
-      <w:r>
-        <w:t xml:space="preserve">  Testing traditional raft with larger cluster</w:t>
-      </w:r>
-      <w:r>
-        <w:t>s</w:t>
-      </w:r>
-      <w:r>
-        <w:t xml:space="preserve"> </w:t>
-      </w:r>
-      <w:r>
-        <w:t xml:space="preserve">sizes </w:t>
-      </w:r>
-      <w:r>
-        <w:t xml:space="preserve">would have been problematic because as the number of nodes increases the timeout window must be expanded in order to maintain liveness.  </w:t>
-      </w:r>
-      <w:r>
-        <w:t>Instead</w:t>
-      </w:r>
-      <w:r>
-        <w:t>,</w:t>
-      </w:r>
-      <w:bookmarkStart w:id="0" w:name="_GoBack"/>
-      <w:bookmarkEnd w:id="0"/>
-      <w:r>
-        <w:t xml:space="preserve"> by comparing a traditional Raft cluster of size N to a multi-layer network of size N</w:t>
-      </w:r>
-      <w:r>
-        <w:rPr>
-          <w:vertAlign w:val="superscript"/>
-        </w:rPr>
-        <w:t>2</w:t>
-      </w:r>
-      <w:r>
-        <w:t xml:space="preserve"> we are able to use the same parameters for both.  In our tests t</w:t>
-      </w:r>
-      <w:r>
-        <w:t>he timeout window for clusters of 5 and 9 was 150-300</w:t>
-      </w:r>
-      <w:r>
-        <w:t xml:space="preserve"> milliseconds</w:t>
-      </w:r>
-      <w:r>
-        <w:t xml:space="preserve"> and 150-450</w:t>
-      </w:r>
-      <w:r>
-        <w:t xml:space="preserve"> </w:t>
-      </w:r>
-      <w:proofErr w:type="spellStart"/>
-      <w:r>
-        <w:t>ms</w:t>
-      </w:r>
-      <w:proofErr w:type="spellEnd"/>
-      <w:r>
-        <w:t xml:space="preserve"> for the cluster of 15.  </w:t>
-      </w:r>
-      <w:r>
-        <w:t xml:space="preserve">All tests used a heartbeat interval of 75 </w:t>
-      </w:r>
-      <w:proofErr w:type="spellStart"/>
-      <w:r>
-        <w:t>ms</w:t>
-      </w:r>
-      <w:proofErr w:type="spellEnd"/>
-      <w:r>
-        <w:t xml:space="preserve"> and an average network delay of 20 </w:t>
-      </w:r>
-      <w:proofErr w:type="spellStart"/>
-      <w:r>
-        <w:t>ms.</w:t>
-      </w:r>
-      <w:proofErr w:type="spellEnd"/>
-      <w:r>
-        <w:t xml:space="preserve">  </w:t>
-      </w:r>
-    </w:p>
-    <w:p/>
-    <w:p>
-      <w:pPr>
         <w:pStyle w:val="Heading1"/>
       </w:pPr>
       <w:r>
-        <w:t>5</w:t>
-      </w:r>
-      <w:r>
-        <w:t xml:space="preserve">. </w:t>
-      </w:r>
-      <w:r>
-        <w:t>Future research</w:t>
-      </w:r>
-    </w:p>
-    <w:p/>
-    <w:p>
-      <w:r>
-        <w:t>Though there exist many open source implementations of Raft, we chose to write our own for several reasons.  First, it helped foster a more complete understanding</w:t>
-      </w:r>
-    </w:p>
-    <w:p>
-      <w:pPr>
-        <w:ind w:firstLine="245"/>
-      </w:pPr>
-    </w:p>
-    <w:p>
-      <w:pPr>
-        <w:pStyle w:val="Heading1"/>
-      </w:pPr>
-      <w:r>
-        <w:t>6</w:t>
+        <w:t>7</w:t>
       </w:r>
       <w:r>
         <w:t>. References</w:t>
@@ -2824,6 +3575,8 @@
       <w:pPr>
         <w:pStyle w:val="References"/>
       </w:pPr>
+      <w:bookmarkStart w:id="5" w:name="_GoBack"/>
+      <w:bookmarkEnd w:id="5"/>
     </w:p>
     <w:p>
       <w:pPr>
@@ -3890,7 +4643,7 @@
 </file>
 
 <file path=customXml/itemProps1.xml><?xml version="1.0" encoding="utf-8"?>
-<ds:datastoreItem xmlns:ds="http://schemas.openxmlformats.org/officeDocument/2006/customXml" ds:itemID="{AFE4D1D5-1B29-ED43-8308-2DB61F96A1FE}">
+<ds:datastoreItem xmlns:ds="http://schemas.openxmlformats.org/officeDocument/2006/customXml" ds:itemID="{E5CEF7FC-6E5E-4A40-B68C-6101221D4B1E}">
   <ds:schemaRefs>
     <ds:schemaRef ds:uri="http://schemas.openxmlformats.org/officeDocument/2006/bibliography"/>
   </ds:schemaRefs>

</xml_diff>

<commit_message>
final proof of report
</commit_message>
<xml_diff>
--- a/docs/final_report.docx
+++ b/docs/final_report.docx
@@ -1,6 +1,6 @@
 
 <file path=word/document.xml><?xml version="1.0" encoding="utf-8"?>
-<w:document xmlns:wpc="http://schemas.microsoft.com/office/word/2010/wordprocessingCanvas" xmlns:cx="http://schemas.microsoft.com/office/drawing/2014/chartex" xmlns:cx1="http://schemas.microsoft.com/office/drawing/2015/9/8/chartex" xmlns:cx2="http://schemas.microsoft.com/office/drawing/2015/10/21/chartex" xmlns:cx3="http://schemas.microsoft.com/office/drawing/2016/5/9/chartex" xmlns:cx4="http://schemas.microsoft.com/office/drawing/2016/5/10/chartex" xmlns:cx5="http://schemas.microsoft.com/office/drawing/2016/5/11/chartex" xmlns:cx6="http://schemas.microsoft.com/office/drawing/2016/5/12/chartex" xmlns:cx7="http://schemas.microsoft.com/office/drawing/2016/5/13/chartex" xmlns:cx8="http://schemas.microsoft.com/office/drawing/2016/5/14/chartex" xmlns:mc="http://schemas.openxmlformats.org/markup-compatibility/2006" xmlns:aink="http://schemas.microsoft.com/office/drawing/2016/ink" xmlns:am3d="http://schemas.microsoft.com/office/drawing/2017/model3d" xmlns:o="urn:schemas-microsoft-com:office:office" xmlns:r="http://schemas.openxmlformats.org/officeDocument/2006/relationships" xmlns:m="http://schemas.openxmlformats.org/officeDocument/2006/math" xmlns:v="urn:schemas-microsoft-com:vml" xmlns:wp14="http://schemas.microsoft.com/office/word/2010/wordprocessingDrawing" xmlns:wp="http://schemas.openxmlformats.org/drawingml/2006/wordprocessingDrawing" xmlns:w10="urn:schemas-microsoft-com:office:word" xmlns:w="http://schemas.openxmlformats.org/wordprocessingml/2006/main" xmlns:w14="http://schemas.microsoft.com/office/word/2010/wordml" xmlns:w15="http://schemas.microsoft.com/office/word/2012/wordml" xmlns:w16cid="http://schemas.microsoft.com/office/word/2016/wordml/cid" xmlns:w16se="http://schemas.microsoft.com/office/word/2015/wordml/symex" xmlns:wpg="http://schemas.microsoft.com/office/word/2010/wordprocessingGroup" xmlns:wpi="http://schemas.microsoft.com/office/word/2010/wordprocessingInk" xmlns:wne="http://schemas.microsoft.com/office/word/2006/wordml" xmlns:wps="http://schemas.microsoft.com/office/word/2010/wordprocessingShape" mc:Ignorable="w14 w15 w16se w16cid wp14">
+<w:document xmlns:wpc="http://schemas.microsoft.com/office/word/2010/wordprocessingCanvas" xmlns:mc="http://schemas.openxmlformats.org/markup-compatibility/2006" xmlns:o="urn:schemas-microsoft-com:office:office" xmlns:r="http://schemas.openxmlformats.org/officeDocument/2006/relationships" xmlns:m="http://schemas.openxmlformats.org/officeDocument/2006/math" xmlns:v="urn:schemas-microsoft-com:vml" xmlns:wp14="http://schemas.microsoft.com/office/word/2010/wordprocessingDrawing" xmlns:wp="http://schemas.openxmlformats.org/drawingml/2006/wordprocessingDrawing" xmlns:w10="urn:schemas-microsoft-com:office:word" xmlns:w="http://schemas.openxmlformats.org/wordprocessingml/2006/main" xmlns:w14="http://schemas.microsoft.com/office/word/2010/wordml" xmlns:w15="http://schemas.microsoft.com/office/word/2012/wordml" xmlns:wpg="http://schemas.microsoft.com/office/word/2010/wordprocessingGroup" xmlns:wpi="http://schemas.microsoft.com/office/word/2010/wordprocessingInk" xmlns:wne="http://schemas.microsoft.com/office/word/2006/wordml" xmlns:wps="http://schemas.microsoft.com/office/word/2010/wordprocessingShape" mc:Ignorable="w14 w15 wp14">
   <w:body>
     <w:p>
       <w:pPr>
@@ -153,13 +153,25 @@
         <w:pStyle w:val="AbstractText"/>
       </w:pPr>
       <w:r>
-        <w:t xml:space="preserve">Raft is a consensus algorithm that </w:t>
+        <w:t xml:space="preserve">Raft is a </w:t>
+      </w:r>
+      <w:r>
+        <w:t xml:space="preserve">distributed </w:t>
+      </w:r>
+      <w:r>
+        <w:t xml:space="preserve">consensus algorithm that </w:t>
       </w:r>
       <w:r>
         <w:t>promotes</w:t>
       </w:r>
       <w:r>
-        <w:t xml:space="preserve"> understandability as its primary distinguishing feature.  Most commonly used frameworks in cluster computing use a Praxos based approach to consensus.  Raft is typically presented as an easy to understand alternative to the Praxos algorithm.  All literature to date on Raft discusses its use in a small cluster of servers to maintain a shared state machine.  This paper explores the application of Raft in a broader context of distributed peer to peer systems.  We demonstrate the feasibility of using Raft to provide consensus over a larger scale environment and present a proposal of scaling Raft for systems with a large number of nodes.</w:t>
+        <w:t xml:space="preserve"> understandability as its primary distinguishing feature.  Most commonly used frameworks in cluster computing use a Praxos based approach to consensus.  Raft </w:t>
+      </w:r>
+      <w:r>
+        <w:t>has been</w:t>
+      </w:r>
+      <w:r>
+        <w:t xml:space="preserve"> typically presented as an easy to understand alternative to the Praxos algorithm.  All literature to date on Raft discusses its use in a small cluster of servers to maintain a shared state machine.  This paper explores the application of Raft in a broader context of distributed peer to peer systems.  We demonstrate the feasibility of using Raft to provide consensus over a larger scale environment and present a proposal of scaling Raft for systems with a large number of nodes.</w:t>
       </w:r>
     </w:p>
     <w:p/>
@@ -220,7 +232,35 @@
           <w:i w:val="0"/>
           <w:iCs/>
         </w:rPr>
-        <w:t xml:space="preserve"> Google and Microsoft.  These implementations, however are only loosely based on Praxos and contain a great deal of deviation from the core algorithm in order to achieve required functionality [1]</w:t>
+        <w:t xml:space="preserve"> Google and Microsoft.  These implementations, however</w:t>
+      </w:r>
+      <w:r>
+        <w:rPr>
+          <w:i w:val="0"/>
+          <w:iCs/>
+        </w:rPr>
+        <w:t>,</w:t>
+      </w:r>
+      <w:r>
+        <w:rPr>
+          <w:i w:val="0"/>
+          <w:iCs/>
+        </w:rPr>
+        <w:t xml:space="preserve"> are only loosely based on Praxos</w:t>
+      </w:r>
+      <w:r>
+        <w:rPr>
+          <w:i w:val="0"/>
+          <w:iCs/>
+        </w:rPr>
+        <w:t>.  They</w:t>
+      </w:r>
+      <w:r>
+        <w:rPr>
+          <w:i w:val="0"/>
+          <w:iCs/>
+        </w:rPr>
+        <w:t xml:space="preserve"> contain a great deal of deviation from the core algorithm in order to achieve required functionality [1]</w:t>
       </w:r>
       <w:r>
         <w:rPr>
@@ -278,7 +318,7 @@
           <w:i w:val="0"/>
           <w:iCs/>
         </w:rPr>
-        <w:t xml:space="preserve">has gained popularity in both the academic community and with industry.  It is covered in distributed systems courses at several top universities including MIT, Princeton and Stanford.  There are at least 85 implementations of Raft on GitHub [3].  Apache </w:t>
+        <w:t xml:space="preserve">has gained popularity in both the academic community and with industry.  It is covered in distributed systems courses at several top universities including MIT, Princeton and Stanford.  There are at least 85 implementations of Raft on </w:t>
       </w:r>
       <w:proofErr w:type="spellStart"/>
       <w:r>
@@ -286,6 +326,22 @@
           <w:i w:val="0"/>
           <w:iCs/>
         </w:rPr>
+        <w:t>GitHub</w:t>
+      </w:r>
+      <w:proofErr w:type="spellEnd"/>
+      <w:r>
+        <w:rPr>
+          <w:i w:val="0"/>
+          <w:iCs/>
+        </w:rPr>
+        <w:t xml:space="preserve"> [3].  Apache </w:t>
+      </w:r>
+      <w:proofErr w:type="spellStart"/>
+      <w:r>
+        <w:rPr>
+          <w:i w:val="0"/>
+          <w:iCs/>
+        </w:rPr>
         <w:t>Hydrabase</w:t>
       </w:r>
       <w:proofErr w:type="spellEnd"/>
@@ -294,7 +350,37 @@
           <w:i w:val="0"/>
           <w:iCs/>
         </w:rPr>
-        <w:t xml:space="preserve"> and Docker are two of many industry-level programs utilizing the Raft protocol [4]</w:t>
+        <w:t xml:space="preserve"> and </w:t>
+      </w:r>
+      <w:proofErr w:type="spellStart"/>
+      <w:r>
+        <w:rPr>
+          <w:i w:val="0"/>
+          <w:iCs/>
+        </w:rPr>
+        <w:t>Docker</w:t>
+      </w:r>
+      <w:proofErr w:type="spellEnd"/>
+      <w:r>
+        <w:rPr>
+          <w:i w:val="0"/>
+          <w:iCs/>
+        </w:rPr>
+        <w:t xml:space="preserve"> are two of many industry-level </w:t>
+      </w:r>
+      <w:r>
+        <w:rPr>
+          <w:i w:val="0"/>
+          <w:iCs/>
+        </w:rPr>
+        <w:t>applications</w:t>
+      </w:r>
+      <w:r>
+        <w:rPr>
+          <w:i w:val="0"/>
+          <w:iCs/>
+        </w:rPr>
+        <w:t xml:space="preserve"> utilizing the Raft protocol [4]</w:t>
       </w:r>
       <w:r>
         <w:rPr>
@@ -338,14 +424,7 @@
           <w:i w:val="0"/>
           <w:iCs/>
         </w:rPr>
-        <w:t xml:space="preserve"> we could find little discussion of its application outside of cluster </w:t>
-      </w:r>
-      <w:r>
-        <w:rPr>
-          <w:i w:val="0"/>
-          <w:iCs/>
-        </w:rPr>
-        <w:t>computing.  Howard [6] suggests future research could include diverse network topologies and byzantine fault tolerance.  We agree, but also note that little to no attention has been given to studying the feasibility of using Raft in a large-scale system.  Ongaro</w:t>
+        <w:t xml:space="preserve"> we could find little discussion of its application outside of cluster computing.  Howard [6] suggests future research could include diverse network topologies and byzantine fault tolerance.  We agree, but also note that little to no attention has been given to studying the feasibility of using Raft in a large-scale system.  Ongaro</w:t>
       </w:r>
       <w:r>
         <w:rPr>
@@ -359,7 +438,23 @@
           <w:i w:val="0"/>
           <w:iCs/>
         </w:rPr>
-        <w:t xml:space="preserve"> briefly discusses limitations to Raft due to bottleneck, gives no attention to a possible solution.  Conversely, he assumes that any modification to reduce bottleneck would adversely Raft’s primary objective of understandability and add a large degree of complexity.  We respectfully disagree with this assumption and propose a solution to reduce bottleneck while maintaining Raft’s core tenants of understandability and simplicity.  </w:t>
+        <w:t xml:space="preserve"> briefly discusses limitations to Raft due to bottleneck, gives no attention to a possible solution.  Conversely, he assumes that any modification to reduce bottleneck would adversely Raft’s primary objective of understandability and add a large degree of complexity.  We respectfully </w:t>
+      </w:r>
+      <w:proofErr w:type="gramStart"/>
+      <w:r>
+        <w:rPr>
+          <w:i w:val="0"/>
+          <w:iCs/>
+        </w:rPr>
+        <w:t>disagree</w:t>
+      </w:r>
+      <w:proofErr w:type="gramEnd"/>
+      <w:r>
+        <w:rPr>
+          <w:i w:val="0"/>
+          <w:iCs/>
+        </w:rPr>
+        <w:t xml:space="preserve"> with this assumption and propose a solution to reduce bottleneck while maintaining Raft’s core tenants of understandability and simplicity.  </w:t>
       </w:r>
     </w:p>
     <w:p>
@@ -377,7 +472,6 @@
         </w:rPr>
         <w:t xml:space="preserve">The remainder of the paper is organized as follows:  First we will discuss the Raft algorithm in greater detail, focusing on design attributes which incur bottleneck.  Next, we will present our solution to reduce bottleneck.  We then will detail our raft implementation and test environment.  </w:t>
       </w:r>
-      <w:proofErr w:type="gramStart"/>
       <w:r>
         <w:rPr>
           <w:i w:val="0"/>
@@ -385,7 +479,6 @@
         </w:rPr>
         <w:t>Finally</w:t>
       </w:r>
-      <w:proofErr w:type="gramEnd"/>
       <w:r>
         <w:rPr>
           <w:i w:val="0"/>
@@ -479,12 +572,29 @@
         </w:rPr>
         <w:t xml:space="preserve">For simplicity a single </w:t>
       </w:r>
-      <w:proofErr w:type="gramStart"/>
-      <w:r>
-        <w:rPr>
-          <w:iCs/>
-        </w:rPr>
-        <w:t xml:space="preserve">RPC,  </w:t>
+      <w:r>
+        <w:rPr>
+          <w:iCs/>
+        </w:rPr>
+        <w:t>remote procedure call (</w:t>
+      </w:r>
+      <w:r>
+        <w:rPr>
+          <w:iCs/>
+        </w:rPr>
+        <w:t>RPC</w:t>
+      </w:r>
+      <w:r>
+        <w:rPr>
+          <w:iCs/>
+        </w:rPr>
+        <w:t>)</w:t>
+      </w:r>
+      <w:r>
+        <w:rPr>
+          <w:iCs/>
+        </w:rPr>
+        <w:t xml:space="preserve">, </w:t>
       </w:r>
       <w:proofErr w:type="spellStart"/>
       <w:r>
@@ -502,7 +612,6 @@
         <w:t>ppendEntries</w:t>
       </w:r>
       <w:proofErr w:type="spellEnd"/>
-      <w:proofErr w:type="gramEnd"/>
       <w:r>
         <w:rPr>
           <w:b/>
@@ -533,7 +642,14 @@
         <w:rPr>
           <w:iCs/>
         </w:rPr>
-        <w:t xml:space="preserve"> tailored to the network environment (typically 10 – 100 </w:t>
+        <w:t xml:space="preserve"> tailored to the </w:t>
+      </w:r>
+      <w:r>
+        <w:rPr>
+          <w:iCs/>
+        </w:rPr>
+        <w:lastRenderedPageBreak/>
+        <w:t xml:space="preserve">network environment (typically 10 – 100 </w:t>
       </w:r>
       <w:proofErr w:type="spellStart"/>
       <w:r>
@@ -553,14 +669,7 @@
         <w:rPr>
           <w:iCs/>
         </w:rPr>
-        <w:t xml:space="preserve">.  In the absence of new </w:t>
-      </w:r>
-      <w:r>
-        <w:rPr>
-          <w:iCs/>
-        </w:rPr>
-        <w:lastRenderedPageBreak/>
-        <w:t>commands</w:t>
+        <w:t>.  In the absence of new commands</w:t>
       </w:r>
       <w:r>
         <w:rPr>
@@ -571,17 +680,14 @@
       <w:proofErr w:type="spellStart"/>
       <w:r>
         <w:rPr>
-          <w:b/>
           <w:i/>
           <w:iCs/>
         </w:rPr>
-        <w:t>appendEntries</w:t>
+        <w:t>AppendEntries</w:t>
       </w:r>
       <w:proofErr w:type="spellEnd"/>
       <w:r>
         <w:rPr>
-          <w:b/>
-          <w:i/>
           <w:iCs/>
         </w:rPr>
         <w:t xml:space="preserve"> </w:t>
@@ -636,15 +742,27 @@
         <w:rPr>
           <w:iCs/>
         </w:rPr>
-        <w:t xml:space="preserve">A second, more approachable, form of bottleneck occurs because the leader is alone responsible for communicating actions in the replicated log among all nodes.  In a Raft cluster of N nodes, the minimum number of messages the leader must send or receive in order to commit an action to the replicated log is </w:t>
+        <w:t xml:space="preserve">A second, more approachable, form of bottleneck occurs because the leader is alone responsible for communicating actions in the replicated log among all nodes.  In a Raft cluster of N nodes, the minimum number of messages the leader must send or receive in order to commit an action </w:t>
+      </w:r>
+      <w:r>
+        <w:rPr>
+          <w:iCs/>
+        </w:rPr>
+        <w:t xml:space="preserve">across all nodes </w:t>
+      </w:r>
+      <w:r>
+        <w:rPr>
+          <w:iCs/>
+        </w:rPr>
+        <w:t xml:space="preserve">is </w:t>
+      </w:r>
+      <w:r>
+        <w:rPr>
+          <w:iCs/>
+        </w:rPr>
+        <w:t>3</w:t>
       </w:r>
       <m:oMath>
-        <m:r>
-          <w:rPr>
-            <w:rFonts w:ascii="Cambria Math" w:hAnsi="Cambria Math"/>
-          </w:rPr>
-          <m:t>2</m:t>
-        </m:r>
         <m:d>
           <m:dPr>
             <m:ctrlPr>
@@ -669,7 +787,19 @@
         <w:rPr>
           <w:iCs/>
         </w:rPr>
-        <w:t>.  This may not be a problem in a system of only a few nodes, but it’s clear that Raft’s strong leader design would be a limiting factor in a system of hundreds or thousands of nodes.</w:t>
+        <w:t xml:space="preserve">.  This may not be a problem in a </w:t>
+      </w:r>
+      <w:r>
+        <w:rPr>
+          <w:iCs/>
+        </w:rPr>
+        <w:t>cluster</w:t>
+      </w:r>
+      <w:r>
+        <w:rPr>
+          <w:iCs/>
+        </w:rPr>
+        <w:t xml:space="preserve"> of only a few nodes, but it’s clear that Raft’s strong leader design would be a limiting factor in a system of hundreds or thousands of nodes.</w:t>
       </w:r>
     </w:p>
     <w:p>
@@ -796,7 +926,7 @@
         <w:rPr>
           <w:iCs/>
         </w:rPr>
-        <w:t xml:space="preserve">s timing parameters, and perhaps lead to more un-necessary leader changes.  With these complications in mind it is understandable that Ongaro was skeptical of any measures to reduce bottleneck.  </w:t>
+        <w:t xml:space="preserve">s timing parameters, and perhaps lead to un-necessary leader changes.  With these complications in mind it is understandable that Ongaro was skeptical of any measures to reduce bottleneck.  </w:t>
       </w:r>
     </w:p>
     <w:p>
@@ -1018,16 +1148,34 @@
         <w:t xml:space="preserve"> </w:t>
       </w:r>
       <w:r>
-        <w:t>is a member</w:t>
-      </w:r>
-      <w:r>
-        <w:t xml:space="preserve"> of group 2.  </w:t>
-      </w:r>
-      <w:r>
-        <w:t>In the event that of a leaders</w:t>
-      </w:r>
-      <w:r>
-        <w:t xml:space="preserve">hip change, the node would continue participating in group 2 as a follower. </w:t>
+        <w:t xml:space="preserve">is </w:t>
+      </w:r>
+      <w:r>
+        <w:t>organizationally contained within</w:t>
+      </w:r>
+      <w:r>
+        <w:t xml:space="preserve"> group 2</w:t>
+      </w:r>
+      <w:r>
+        <w:t xml:space="preserve"> even though it does not participate in any group-level communication.   </w:t>
+      </w:r>
+      <w:r>
+        <w:t>In the event of a leaders</w:t>
+      </w:r>
+      <w:r>
+        <w:t xml:space="preserve">hip change, </w:t>
+      </w:r>
+      <w:r>
+        <w:t>it</w:t>
+      </w:r>
+      <w:r>
+        <w:t xml:space="preserve"> would </w:t>
+      </w:r>
+      <w:r>
+        <w:t>revert to</w:t>
+      </w:r>
+      <w:r>
+        <w:t xml:space="preserve"> participating in group 2 as a follower. </w:t>
       </w:r>
     </w:p>
     <w:p>
@@ -1035,7 +1183,13 @@
         <w:pStyle w:val="BodyTextIndent"/>
       </w:pPr>
       <w:r>
-        <w:t xml:space="preserve">Although we add some complexity of depth with this layered approach the core Raft algorithm remains intact.  The new role </w:t>
+        <w:t>Although we add some complexity of depth with this layered approach</w:t>
+      </w:r>
+      <w:r>
+        <w:t>,</w:t>
+      </w:r>
+      <w:r>
+        <w:t xml:space="preserve"> the core Raft algorithm remains intact.  The new role </w:t>
       </w:r>
       <w:r>
         <w:t>of relay</w:t>
@@ -1285,13 +1439,19 @@
         <w:t>Relay</w:t>
       </w:r>
       <w:r>
-        <w:t xml:space="preserve">s will then forward any late confirmations to the leader.  In the event that a large number of followers are slow to respond the leader may not receive the majority of confirmations in order to commit nodes to commit the entry on the first round of responses from the </w:t>
-      </w:r>
-      <w:r>
-        <w:t>relay</w:t>
-      </w:r>
-      <w:r>
-        <w:t>s.  However</w:t>
+        <w:t xml:space="preserve">s will then forward any late confirmations to the leader.  In the event that a large number of followers are slow to respond the leader may not receive the majority of confirmations </w:t>
+      </w:r>
+      <w:r>
+        <w:t>required</w:t>
+      </w:r>
+      <w:r>
+        <w:t xml:space="preserve"> to commit the entry on the first round</w:t>
+      </w:r>
+      <w:r>
+        <w:t xml:space="preserve">.  </w:t>
+      </w:r>
+      <w:r>
+        <w:t>However</w:t>
       </w:r>
       <w:r>
         <w:t>,</w:t>
@@ -1342,10 +1502,18 @@
         <w:t>of a</w:t>
       </w:r>
       <w:r>
-        <w:t xml:space="preserve"> participant doesn’t stop liveness until a majority of the participants have all failed.   The most </w:t>
-      </w:r>
-      <w:r>
-        <w:t xml:space="preserve">critical fault in a leader-based system such as Raft is the failure of the leader itself.  In this case the system must be able to spontaneously recover by finding a new leader.  Raft handles this through a random election process.  All nodes are eligible candidates to take over leadership and each anticipate the failure of the leader by maintaining a timeout interval.  Timeout intervals are randomly selected from a configurable range.  This provides a high probability that a single node will notice a failure and become leader before its </w:t>
+        <w:t xml:space="preserve"> participant doesn’t stop </w:t>
+      </w:r>
+      <w:proofErr w:type="spellStart"/>
+      <w:r>
+        <w:t>liveness</w:t>
+      </w:r>
+      <w:proofErr w:type="spellEnd"/>
+      <w:r>
+        <w:t xml:space="preserve"> until a majority of the participants have all failed.   The most critical fault in a leader-based system such as Raft is the </w:t>
+      </w:r>
+      <w:r>
+        <w:t xml:space="preserve">failure of the leader itself.  In this case the system must be able to spontaneously recover by finding a new leader.  Raft handles this through a random election process.  All nodes are eligible candidates to take over leadership and each anticipate the failure of the leader by maintaining a timeout interval.  Timeout intervals are randomly selected from a configurable range.  This provides a high probability that a single node will notice a failure and become leader before its </w:t>
       </w:r>
       <w:proofErr w:type="gramStart"/>
       <w:r>
@@ -1359,10 +1527,16 @@
         <w:t xml:space="preserve"> [2]</w:t>
       </w:r>
       <w:r>
-        <w:t xml:space="preserve"> makes the case that this is more understandable and produces less edge cases than a hierarchal approach.  </w:t>
-      </w:r>
-    </w:p>
-    <w:p>
+        <w:t xml:space="preserve"> makes the case that this is more understandable and produces less edge cas</w:t>
+      </w:r>
+      <w:r>
+        <w:t>es than a hierarchal approach.</w:t>
+      </w:r>
+    </w:p>
+    <w:p>
+      <w:pPr>
+        <w:ind w:firstLine="245"/>
+      </w:pPr>
       <w:r>
         <w:t>In</w:t>
       </w:r>
@@ -1414,7 +1588,13 @@
         <w:t>s</w:t>
       </w:r>
       <w:r>
-        <w:t xml:space="preserve">hows the sequence of roles a node can occupy throughout the election process for both relay and leader nodes.  </w:t>
+        <w:t xml:space="preserve">hows the sequence of roles a node can occupy throughout the election process for both relay and leader </w:t>
+      </w:r>
+      <w:r>
+        <w:t>roles</w:t>
+      </w:r>
+      <w:r>
+        <w:t xml:space="preserve">.  </w:t>
       </w:r>
       <w:r>
         <w:t xml:space="preserve">When a </w:t>
@@ -1426,41 +1606,51 @@
         <w:t xml:space="preserve"> fails</w:t>
       </w:r>
       <w:r>
-        <w:t xml:space="preserve"> one or more of the follower nodes in the group will enter candidacy to become the new relay in accordance with </w:t>
+        <w:t>,</w:t>
+      </w:r>
+      <w:r>
+        <w:t xml:space="preserve"> one or more of the follower nodes in the group will enter candidacy to become the new relay</w:t>
+      </w:r>
+      <w:r>
+        <w:t>.  A new relay is selected</w:t>
+      </w:r>
+      <w:r>
+        <w:t xml:space="preserve"> in accordance with </w:t>
       </w:r>
       <w:r>
         <w:t xml:space="preserve">Raft’s random election algorithm.  </w:t>
       </w:r>
       <w:r>
-        <w:t xml:space="preserve">Is the election </w:t>
-      </w:r>
-      <w:proofErr w:type="gramStart"/>
-      <w:r>
-        <w:t>is</w:t>
-      </w:r>
-      <w:proofErr w:type="gramEnd"/>
+        <w:t>If</w:t>
+      </w:r>
+      <w:r>
+        <w:t xml:space="preserve"> the election is </w:t>
+      </w:r>
+      <w:r>
+        <w:t>unsuccessful</w:t>
+      </w:r>
+      <w:r>
+        <w:t xml:space="preserve"> a new election round is </w:t>
+      </w:r>
+      <w:r>
+        <w:t xml:space="preserve">repeatedly </w:t>
+      </w:r>
+      <w:r>
+        <w:t>entered</w:t>
+      </w:r>
       <w:r>
         <w:t xml:space="preserve"> </w:t>
       </w:r>
       <w:r>
-        <w:t>unsuccessful</w:t>
-      </w:r>
-      <w:r>
-        <w:t xml:space="preserve"> a new election round is </w:t>
-      </w:r>
-      <w:r>
-        <w:t xml:space="preserve">repeatedly </w:t>
-      </w:r>
-      <w:r>
-        <w:t>entered</w:t>
+        <w:t xml:space="preserve">until a </w:t>
+      </w:r>
+      <w:r>
+        <w:t>candidate</w:t>
       </w:r>
       <w:r>
         <w:t xml:space="preserve"> </w:t>
       </w:r>
       <w:r>
-        <w:t xml:space="preserve">until a node </w:t>
-      </w:r>
-      <w:r>
         <w:t>succeeds in</w:t>
       </w:r>
       <w:r>
@@ -1473,7 +1663,7 @@
         <w:t xml:space="preserve"> election.  </w:t>
       </w:r>
       <w:r>
-        <w:t>Upon successful election, t</w:t>
+        <w:t>Upon election, t</w:t>
       </w:r>
       <w:r>
         <w:t xml:space="preserve">he </w:t>
@@ -1488,7 +1678,13 @@
         <w:t>will</w:t>
       </w:r>
       <w:r>
-        <w:t xml:space="preserve"> assume responsibility of </w:t>
+        <w:t xml:space="preserve"> assume </w:t>
+      </w:r>
+      <w:r>
+        <w:t xml:space="preserve">the </w:t>
+      </w:r>
+      <w:r>
+        <w:t xml:space="preserve">responsibility of </w:t>
       </w:r>
       <w:r>
         <w:t>passing</w:t>
@@ -1496,17 +1692,28 @@
       <w:r>
         <w:t xml:space="preserve"> </w:t>
       </w:r>
-      <w:r>
-        <w:t xml:space="preserve">sending heartbeat messages and passing </w:t>
-      </w:r>
-      <w:r>
-        <w:t xml:space="preserve">events from the leader to </w:t>
+      <w:proofErr w:type="spellStart"/>
+      <w:r>
+        <w:rPr>
+          <w:i/>
+        </w:rPr>
+        <w:t>AppendEntries</w:t>
+      </w:r>
+      <w:proofErr w:type="spellEnd"/>
+      <w:r>
+        <w:t xml:space="preserve"> </w:t>
+      </w:r>
+      <w:r>
+        <w:t xml:space="preserve">from the leader to </w:t>
       </w:r>
       <w:r>
         <w:t>the</w:t>
       </w:r>
       <w:r>
-        <w:t xml:space="preserve"> group.  Though there are various ways </w:t>
+        <w:t xml:space="preserve"> group and providing the leader with aggregated responses.</w:t>
+      </w:r>
+      <w:r>
+        <w:t xml:space="preserve">  Though there are various ways </w:t>
       </w:r>
       <w:r>
         <w:t>a newly elected relay could establish communication with the leader</w:t>
@@ -1580,7 +1787,13 @@
         <w:t>relay</w:t>
       </w:r>
       <w:r>
-        <w:t xml:space="preserve"> who assumes the role a failed leader.  </w:t>
+        <w:t xml:space="preserve"> who </w:t>
+      </w:r>
+      <w:r>
+        <w:t>takes over for</w:t>
+      </w:r>
+      <w:r>
+        <w:t xml:space="preserve"> a failed leader.  </w:t>
       </w:r>
       <w:r>
         <w:t xml:space="preserve">As </w:t>
@@ -1877,7 +2090,7 @@
                 <v:stroke joinstyle="miter"/>
                 <v:path gradientshapeok="t" o:connecttype="rect"/>
               </v:shapetype>
-              <v:shape id="Text Box 29" o:spid="_x0000_s1026" type="#_x0000_t202" style="position:absolute;left:0;text-align:left;margin-left:3.4pt;margin-top:145.1pt;width:229pt;height:.05pt;z-index:251660288;visibility:visible;mso-wrap-style:square;mso-width-percent:0;mso-wrap-distance-left:9pt;mso-wrap-distance-top:0;mso-wrap-distance-right:9pt;mso-wrap-distance-bottom:0;mso-position-horizontal:absolute;mso-position-horizontal-relative:text;mso-position-vertical:absolute;mso-position-vertical-relative:text;mso-width-percent:0;mso-width-relative:margin;v-text-anchor:top" o:gfxdata="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" stroked="f">
+              <v:shape id="Text Box 29" o:spid="_x0000_s1026" type="#_x0000_t202" style="position:absolute;left:0;text-align:left;margin-left:3.4pt;margin-top:145.1pt;width:229pt;height:.05pt;z-index:251660288;visibility:visible;mso-wrap-style:square;mso-width-percent:0;mso-wrap-distance-left:9pt;mso-wrap-distance-top:0;mso-wrap-distance-right:9pt;mso-wrap-distance-bottom:0;mso-position-horizontal:absolute;mso-position-horizontal-relative:text;mso-position-vertical:absolute;mso-position-vertical-relative:text;mso-width-percent:0;mso-width-relative:margin;v-text-anchor:top" o:gfxdata="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" stroked="f">
                 <v:textbox style="mso-fit-shape-to-text:t" inset="0,0,0,0">
                   <w:txbxContent>
                     <w:p>
@@ -2057,7 +2270,10 @@
         <w:pStyle w:val="Heading2"/>
       </w:pPr>
       <w:r>
-        <w:t xml:space="preserve">3.2. </w:t>
+        <w:t>3.3</w:t>
+      </w:r>
+      <w:r>
+        <w:t xml:space="preserve">. </w:t>
       </w:r>
       <w:r>
         <w:t>Reduction of bottleneck</w:t>
@@ -2133,6 +2349,7 @@
       <w:proofErr w:type="spellStart"/>
       <w:r>
         <w:rPr>
+          <w:i/>
           <w:iCs/>
         </w:rPr>
         <w:t>AppendEntries</w:t>
@@ -2142,7 +2359,13 @@
         <w:rPr>
           <w:iCs/>
         </w:rPr>
-        <w:t xml:space="preserve"> RPC to </w:t>
+        <w:t xml:space="preserve"> </w:t>
+      </w:r>
+      <w:r>
+        <w:rPr>
+          <w:iCs/>
+        </w:rPr>
+        <w:t xml:space="preserve">to </w:t>
       </w:r>
       <m:oMath>
         <m:rad>
@@ -2216,31 +2439,47 @@
         <w:t xml:space="preserve"> </w:t>
       </w:r>
       <w:r>
-        <w:t xml:space="preserve">responses from relay nodes in order to commit </w:t>
-      </w:r>
-      <w:r>
-        <w:t>a</w:t>
-      </w:r>
-      <w:r>
-        <w:t xml:space="preserve"> transaction.</w:t>
+        <w:t>responses from</w:t>
+      </w:r>
+      <w:r>
+        <w:t xml:space="preserve"> relay nodes</w:t>
+      </w:r>
+      <w:r>
+        <w:t>.</w:t>
       </w:r>
       <w:r>
         <w:t xml:space="preserve">  Since each relay node must also communicate </w:t>
       </w:r>
       <w:proofErr w:type="spellStart"/>
       <w:r>
+        <w:rPr>
+          <w:i/>
+          <w:iCs/>
+        </w:rPr>
         <w:t>AppendEntries</w:t>
       </w:r>
       <w:proofErr w:type="spellEnd"/>
       <w:r>
-        <w:t xml:space="preserve"> with its respective group, the total number of messages required to commit an entry is </w:t>
+        <w:t xml:space="preserve"> </w:t>
+      </w:r>
+      <w:r>
+        <w:t>with its respective group, the total number of messages required to commit an entry is</w:t>
+      </w:r>
+      <w:r>
+        <w:t xml:space="preserve"> across all nodes is</w:t>
+      </w:r>
+      <w:r>
+        <w:t xml:space="preserve"> </w:t>
+      </w:r>
+      <w:r>
+        <w:t>3</w:t>
       </w:r>
       <m:oMath>
         <m:r>
           <w:rPr>
             <w:rFonts w:ascii="Cambria Math" w:hAnsi="Cambria Math"/>
           </w:rPr>
-          <m:t>2N</m:t>
+          <m:t>N</m:t>
         </m:r>
       </m:oMath>
       <w:r>
@@ -2252,13 +2491,10 @@
       <w:r>
         <w:t xml:space="preserve">traditional Raft algorithm requires </w:t>
       </w:r>
+      <w:r>
+        <w:t>3</w:t>
+      </w:r>
       <m:oMath>
-        <m:r>
-          <w:rPr>
-            <w:rFonts w:ascii="Cambria Math" w:hAnsi="Cambria Math"/>
-          </w:rPr>
-          <m:t>2</m:t>
-        </m:r>
         <m:d>
           <m:dPr>
             <m:ctrlPr>
@@ -2283,7 +2519,13 @@
         <w:rPr>
           <w:iCs/>
         </w:rPr>
-        <w:t xml:space="preserve"> messages in order to commit an entry</w:t>
+        <w:t xml:space="preserve"> messages in order to </w:t>
+      </w:r>
+      <w:r>
+        <w:rPr>
+          <w:iCs/>
+        </w:rPr>
+        <w:t>accomplish this</w:t>
       </w:r>
       <w:r>
         <w:rPr>
@@ -2380,8 +2622,16 @@
         <w:rPr>
           <w:iCs/>
         </w:rPr>
-        <w:t xml:space="preserve"> the system at </w:t>
-      </w:r>
+        <w:t xml:space="preserve"> the system </w:t>
+      </w:r>
+      <w:proofErr w:type="gramStart"/>
+      <w:r>
+        <w:rPr>
+          <w:iCs/>
+        </w:rPr>
+        <w:t xml:space="preserve">at </w:t>
+      </w:r>
+      <w:proofErr w:type="gramEnd"/>
       <m:oMath>
         <m:r>
           <m:rPr>
@@ -2407,14 +2657,27 @@
       </w:r>
       <w:proofErr w:type="spellStart"/>
       <w:r>
+        <w:rPr>
+          <w:i/>
+          <w:iCs/>
+        </w:rPr>
         <w:t>AppendEntries</w:t>
       </w:r>
       <w:proofErr w:type="spellEnd"/>
       <w:r>
-        <w:t xml:space="preserve"> RPC is continually sent on an interval to maintain heartbeat,</w:t>
-      </w:r>
-      <w:r>
-        <w:t xml:space="preserve"> our multi-tiered approach also serves to reduce </w:t>
+        <w:t xml:space="preserve"> </w:t>
+      </w:r>
+      <w:r>
+        <w:t>is continually sent on an interval to maintain heartbeat,</w:t>
+      </w:r>
+      <w:r>
+        <w:t xml:space="preserve"> our multi-</w:t>
+      </w:r>
+      <w:r>
+        <w:t>layered</w:t>
+      </w:r>
+      <w:r>
+        <w:t xml:space="preserve"> approach also serves to reduce </w:t>
       </w:r>
       <w:r>
         <w:t xml:space="preserve">baseline </w:t>
@@ -2492,7 +2755,13 @@
         <w:t xml:space="preserve">as we </w:t>
       </w:r>
       <w:r>
-        <w:t xml:space="preserve">work toward our goal of a multi-layer system.  We chose to build our implementation in Node.js in order to avoid the complexity of </w:t>
+        <w:t>work</w:t>
+      </w:r>
+      <w:r>
+        <w:t>ed</w:t>
+      </w:r>
+      <w:r>
+        <w:t xml:space="preserve"> toward our goal of a multi-layer system.  We chose to build our implementation in Node.js in order to avoid the complexity of </w:t>
       </w:r>
       <w:r>
         <w:t xml:space="preserve">a </w:t>
@@ -2504,7 +2773,13 @@
         <w:t>design</w:t>
       </w:r>
       <w:r>
-        <w:t xml:space="preserve">.  Node.js provides a completely event driven environment that allows for testing the behavior of multiple nodes within a single program.  Nodes communicate via UDP </w:t>
+        <w:t xml:space="preserve">.  Node.js provides a completely event driven environment that allows for testing the behavior of multiple nodes within a single </w:t>
+      </w:r>
+      <w:r>
+        <w:t>executable</w:t>
+      </w:r>
+      <w:r>
+        <w:t xml:space="preserve">.  Nodes communicate via UDP </w:t>
       </w:r>
       <w:r>
         <w:t>datagram,</w:t>
@@ -2568,6 +2843,8 @@
       <w:r>
         <w:t xml:space="preserve">. </w:t>
       </w:r>
+      <w:bookmarkStart w:id="3" w:name="_GoBack"/>
+      <w:bookmarkEnd w:id="3"/>
     </w:p>
     <w:p>
       <w:pPr>
@@ -2675,55 +2952,132 @@
       </w:r>
       <w:proofErr w:type="spellStart"/>
       <w:r>
+        <w:rPr>
+          <w:i/>
+        </w:rPr>
         <w:t>TimeoutNow</w:t>
       </w:r>
       <w:proofErr w:type="spellEnd"/>
       <w:r>
-        <w:t xml:space="preserve"> request to one of the nodes in the cluster before stepping down.  Upon receipt of a </w:t>
+        <w:t xml:space="preserve"> </w:t>
+      </w:r>
+      <w:r>
+        <w:t xml:space="preserve">request to one of the nodes in the cluster before stepping down.  Upon receipt of a </w:t>
       </w:r>
       <w:proofErr w:type="spellStart"/>
       <w:r>
+        <w:rPr>
+          <w:i/>
+        </w:rPr>
         <w:t>TimeoutNow</w:t>
       </w:r>
       <w:proofErr w:type="spellEnd"/>
       <w:r>
-        <w:t xml:space="preserve"> request a node will immediately hold and election to become leader.  This enables the replacement of a leader with minimum down time while maintaining the safety of the system.  In multi-layer Raft we can use the </w:t>
+        <w:t xml:space="preserve"> </w:t>
+      </w:r>
+      <w:r>
+        <w:t xml:space="preserve">request a node will immediately hold and election to become leader.  This enables the replacement of a leader with minimum down time while maintaining the safety of the system.  In multi-layer Raft we can use the </w:t>
       </w:r>
       <w:proofErr w:type="spellStart"/>
       <w:r>
+        <w:rPr>
+          <w:i/>
+        </w:rPr>
         <w:t>TimeoutNow</w:t>
       </w:r>
       <w:proofErr w:type="spellEnd"/>
       <w:r>
-        <w:t xml:space="preserve"> command to reduce the delay incurred to elect a new relay after a relay is promoted to leader.  When a relay is promoted to leader will send the </w:t>
+        <w:t xml:space="preserve"> </w:t>
+      </w:r>
+      <w:r>
+        <w:t>command to reduce the dela</w:t>
+      </w:r>
+      <w:r>
+        <w:t>y incurred to elect a new relay in the event</w:t>
+      </w:r>
+      <w:r>
+        <w:t xml:space="preserve"> a relay is promoted to leader.  When a relay is promoted to leader will send the </w:t>
       </w:r>
       <w:proofErr w:type="spellStart"/>
       <w:r>
+        <w:rPr>
+          <w:i/>
+        </w:rPr>
         <w:t>TimeoutNow</w:t>
       </w:r>
       <w:proofErr w:type="spellEnd"/>
       <w:r>
-        <w:t xml:space="preserve"> command to one of the </w:t>
+        <w:t xml:space="preserve"> </w:t>
+      </w:r>
+      <w:r>
+        <w:t xml:space="preserve">command to one of the </w:t>
       </w:r>
       <w:r>
         <w:t xml:space="preserve">follower nodes in its group.  The recipient of the </w:t>
       </w:r>
       <w:proofErr w:type="spellStart"/>
       <w:r>
+        <w:rPr>
+          <w:i/>
+        </w:rPr>
         <w:t>TimeoutNow</w:t>
       </w:r>
       <w:proofErr w:type="spellEnd"/>
       <w:r>
-        <w:t xml:space="preserve"> command will immediately hold an election to become the new relay and likely assume the relay role in approximately </w:t>
-      </w:r>
-      <w:r>
-        <w:t xml:space="preserve">1.5 times the </w:t>
-      </w:r>
-      <w:r>
-        <w:t>network delay</w:t>
-      </w:r>
-      <w:r>
-        <w:t>.</w:t>
+        <w:t xml:space="preserve"> </w:t>
+      </w:r>
+      <w:r>
+        <w:t xml:space="preserve">command will immediately hold an election to become the new relay and likely assume the relay role in </w:t>
+      </w:r>
+      <w:r>
+        <w:t xml:space="preserve">a single election cycle.  Under normal conditions the </w:t>
+      </w:r>
+      <w:r>
+        <w:t xml:space="preserve">time for the </w:t>
+      </w:r>
+      <w:r>
+        <w:t xml:space="preserve">entire transfer process </w:t>
+      </w:r>
+      <w:r>
+        <w:t>is</w:t>
+      </w:r>
+      <w:r>
+        <w:t xml:space="preserve"> roughly </w:t>
+      </w:r>
+      <w:r>
+        <w:t xml:space="preserve">3 </w:t>
+      </w:r>
+      <w:r>
+        <w:t>times message propagation delay</w:t>
+      </w:r>
+      <w:r>
+        <w:t xml:space="preserve">.  </w:t>
+      </w:r>
+    </w:p>
+    <w:p>
+      <w:pPr>
+        <w:jc w:val="left"/>
+      </w:pPr>
+      <w:r>
+        <w:br w:type="page"/>
+      </w:r>
+    </w:p>
+    <w:p>
+      <w:pPr>
+        <w:pStyle w:val="Heading2"/>
+      </w:pPr>
+      <w:r>
+        <w:lastRenderedPageBreak/>
+        <w:t>4.</w:t>
+      </w:r>
+      <w:r>
+        <w:t>2</w:t>
+      </w:r>
+      <w:r>
+        <w:t xml:space="preserve">. </w:t>
+      </w:r>
+      <w:r>
+        <w:t>Test results</w:t>
       </w:r>
     </w:p>
     <w:p>
@@ -2733,30 +3087,10 @@
     </w:p>
     <w:p>
       <w:pPr>
-        <w:pStyle w:val="Heading2"/>
-      </w:pPr>
-      <w:r>
-        <w:t xml:space="preserve">4.1. </w:t>
-      </w:r>
-      <w:r>
-        <w:t>Test results</w:t>
-      </w:r>
-    </w:p>
-    <w:p>
-      <w:pPr>
         <w:ind w:firstLine="245"/>
       </w:pPr>
-    </w:p>
-    <w:p>
-      <w:pPr>
-        <w:ind w:firstLine="245"/>
-      </w:pPr>
-      <w:r>
-        <w:t xml:space="preserve">In order to verify our downtime assumptions for multi-level raft we conducted a series of tests in which </w:t>
-      </w:r>
-      <w:r>
-        <w:lastRenderedPageBreak/>
-        <w:t xml:space="preserve">we would kill off the leader node and measure the </w:t>
+      <w:r>
+        <w:t xml:space="preserve">In order to verify our downtime assumptions for multi-level raft we conducted a series of tests in which we would kill off the leader node and measure the </w:t>
       </w:r>
       <w:r>
         <w:t>time</w:t>
@@ -2768,79 +3102,37 @@
         <w:t xml:space="preserve">until </w:t>
       </w:r>
       <w:r>
-        <w:t xml:space="preserve">a new leader was elected as well as the time until a new relay was elected in order to replace the relay that became leader.  </w:t>
-      </w:r>
-      <w:r>
-        <w:t xml:space="preserve">We ran </w:t>
-      </w:r>
-      <w:r>
-        <w:t>these</w:t>
-      </w:r>
-      <w:r>
-        <w:t xml:space="preserve"> tests for both traditional Raft and our multi</w:t>
-      </w:r>
-      <w:r>
-        <w:t xml:space="preserve">-layer algorithm.  </w:t>
-      </w:r>
-      <w:r>
-        <w:t xml:space="preserve">Ongaro [1] explored this measurement over a variety of timeout parameters and network latencies.  </w:t>
-      </w:r>
-      <w:r>
-        <w:t>He</w:t>
-      </w:r>
-      <w:r>
-        <w:t xml:space="preserve"> </w:t>
-      </w:r>
-      <w:r>
-        <w:t>assert</w:t>
-      </w:r>
-      <w:r>
-        <w:t>ed</w:t>
-      </w:r>
-      <w:r>
-        <w:t xml:space="preserve"> </w:t>
-      </w:r>
-      <w:r>
-        <w:t xml:space="preserve">that the ideal timeout parameters should be tailored to specific applications on the basis of network properties and application requirements.  However, </w:t>
-      </w:r>
-      <w:r>
-        <w:t xml:space="preserve">generally </w:t>
-      </w:r>
-      <w:r>
-        <w:t>he</w:t>
-      </w:r>
-      <w:r>
-        <w:t xml:space="preserve"> </w:t>
-      </w:r>
-      <w:r>
-        <w:t>suggests</w:t>
-      </w:r>
-      <w:r>
-        <w:t xml:space="preserve"> </w:t>
-      </w:r>
-      <w:r>
-        <w:t xml:space="preserve">that </w:t>
-      </w:r>
-      <w:r>
-        <w:t xml:space="preserve">a timeout window of 150-300 milliseconds with a heartbeat interval of 50-75 milliseconds </w:t>
-      </w:r>
-      <w:r>
-        <w:t>should be ideal for</w:t>
-      </w:r>
-      <w:r>
-        <w:t xml:space="preserve"> most </w:t>
-      </w:r>
-      <w:r>
-        <w:t xml:space="preserve">use </w:t>
-      </w:r>
-      <w:r>
-        <w:t>cases.</w:t>
-      </w:r>
-      <w:r>
-        <w:t xml:space="preserve">  Since our primary goal of testing was to compare multi-level Raft with the performance of traditional Raft we chose to limit our testing to parameters the same or similar t</w:t>
-      </w:r>
-      <w:r>
-        <w:t>o those recommended by Ongaro.</w:t>
+        <w:t xml:space="preserve">this system was restored.  Ongaro [1] explored this measurement over a variety of timeout parameters and network latencies.  He asserted that the ideal timeout parameters should be tailored to specific applications on the basis of network properties and application requirements.  However, generally he suggests that a timeout window of 150-300 milliseconds with a heartbeat interval of 50-75 milliseconds </w:t>
+      </w:r>
+      <w:r>
+        <w:t>would</w:t>
+      </w:r>
+      <w:r>
+        <w:t xml:space="preserve"> be ideal for most use cases.  Since our primary goal of testing was to compare multi-level Raft with the performance of traditional Raft we chose to limit our testing to parameters the same or similar to those recommended by Ongaro.  We ran these tests for both traditional Raft and our multi-layer algorithm.  For multi-layer we measured both the time to elect a new </w:t>
+      </w:r>
+      <w:r>
+        <w:t>leader</w:t>
+      </w:r>
+      <w:r>
+        <w:t xml:space="preserve"> and </w:t>
+      </w:r>
+      <w:r>
+        <w:t xml:space="preserve">the time until </w:t>
+      </w:r>
+      <w:r>
+        <w:t>a new relay was elected</w:t>
+      </w:r>
+      <w:r>
+        <w:t xml:space="preserve"> to replace the relay that </w:t>
+      </w:r>
+      <w:r>
+        <w:t>was promoted to</w:t>
+      </w:r>
+      <w:r>
+        <w:t xml:space="preserve"> leader.  </w:t>
+      </w:r>
+      <w:r>
+        <w:t xml:space="preserve">  </w:t>
       </w:r>
     </w:p>
     <w:p>
@@ -2904,7 +3196,15 @@
         <w:t xml:space="preserve">sizes </w:t>
       </w:r>
       <w:r>
-        <w:t xml:space="preserve">would have been problematic because as the number of nodes increases the timeout window must be expanded in order to maintain liveness.  </w:t>
+        <w:t xml:space="preserve">would have been problematic because as the number of nodes increases the timeout window must be expanded in order to maintain </w:t>
+      </w:r>
+      <w:proofErr w:type="spellStart"/>
+      <w:r>
+        <w:t>liveness</w:t>
+      </w:r>
+      <w:proofErr w:type="spellEnd"/>
+      <w:r>
+        <w:t xml:space="preserve">.  </w:t>
       </w:r>
       <w:r>
         <w:t>Instead</w:t>
@@ -2964,19 +3264,22 @@
         <w:t xml:space="preserve">  </w:t>
       </w:r>
       <w:r>
-        <w:t xml:space="preserve">The values </w:t>
-      </w:r>
-      <w:r>
-        <w:t xml:space="preserve">in the </w:t>
+        <w:t xml:space="preserve">The </w:t>
+      </w:r>
+      <w:r>
+        <w:t>results presented</w:t>
+      </w:r>
+      <w:r>
+        <w:t xml:space="preserve"> </w:t>
+      </w:r>
+      <w:r>
+        <w:t xml:space="preserve">in </w:t>
       </w:r>
       <w:r>
         <w:fldChar w:fldCharType="begin"/>
       </w:r>
       <w:r>
-        <w:instrText xml:space="preserve"> REF </w:instrText>
-      </w:r>
-      <w:r>
-        <w:instrText xml:space="preserve">_Ref512764421  \* MERGEFORMAT </w:instrText>
+        <w:instrText xml:space="preserve"> REF _Ref512764421  \* MERGEFORMAT </w:instrText>
       </w:r>
       <w:r>
         <w:fldChar w:fldCharType="separate"/>
@@ -3019,18 +3322,30 @@
         <w:t>T</w:t>
       </w:r>
       <w:r>
-        <w:t xml:space="preserve">he average delay to elect a new leader in our multi-layer algorithm is similar to traditional Raft.  The lighter grey </w:t>
-      </w:r>
-      <w:r>
-        <w:t xml:space="preserve">bars for the multi-layer tests show the additional time incurred to replace the relay node that was promoted to leader.  As anticipated the </w:t>
+        <w:t xml:space="preserve">he average delay to elect a new leader in our multi-layer algorithm is similar to traditional Raft.  The lighter </w:t>
+      </w:r>
+      <w:r>
+        <w:t xml:space="preserve">bars </w:t>
+      </w:r>
+      <w:r>
+        <w:t>in the</w:t>
+      </w:r>
+      <w:r>
+        <w:t xml:space="preserve"> multi-layer tests show the additional time incurred to replace the relay node that was promoted to leader.  As anticipated the </w:t>
       </w:r>
       <w:proofErr w:type="spellStart"/>
       <w:r>
+        <w:rPr>
+          <w:i/>
+        </w:rPr>
         <w:t>TimeoutNow</w:t>
       </w:r>
       <w:proofErr w:type="spellEnd"/>
       <w:r>
-        <w:t xml:space="preserve"> message served to keep this segment of the recovery to less than 100ms.  For the </w:t>
+        <w:t xml:space="preserve"> </w:t>
+      </w:r>
+      <w:r>
+        <w:t xml:space="preserve">message served to keep this segment of the recovery to less than 100ms.  For the </w:t>
       </w:r>
       <w:r>
         <w:t xml:space="preserve">largest multi-layer test (225 nodes) the relay node replacement time was approximately 20 </w:t>
@@ -3159,8 +3474,8 @@
           <w:color w:val="000000" w:themeColor="text1"/>
         </w:rPr>
       </w:pPr>
-      <w:bookmarkStart w:id="3" w:name="_Ref512764421"/>
-      <w:bookmarkStart w:id="4" w:name="_Ref512764404"/>
+      <w:bookmarkStart w:id="4" w:name="_Ref512764421"/>
+      <w:bookmarkStart w:id="5" w:name="_Ref512764404"/>
       <w:r>
         <w:rPr>
           <w:rFonts w:ascii="Helvetica" w:hAnsi="Helvetica"/>
@@ -3216,7 +3531,7 @@
         </w:rPr>
         <w:fldChar w:fldCharType="end"/>
       </w:r>
-      <w:bookmarkEnd w:id="3"/>
+      <w:bookmarkEnd w:id="4"/>
       <w:r>
         <w:rPr>
           <w:rFonts w:ascii="Helvetica" w:hAnsi="Helvetica"/>
@@ -3269,7 +3584,7 @@
           <w:i w:val="0"/>
           <w:color w:val="000000" w:themeColor="text1"/>
         </w:rPr>
-        <w:t>upon</w:t>
+        <w:t>from</w:t>
       </w:r>
       <w:r>
         <w:rPr>
@@ -3280,7 +3595,7 @@
         </w:rPr>
         <w:t xml:space="preserve"> leader failure</w:t>
       </w:r>
-      <w:bookmarkEnd w:id="4"/>
+      <w:bookmarkEnd w:id="5"/>
     </w:p>
     <w:p/>
     <w:p>
@@ -3312,15 +3627,19 @@
         <w:t xml:space="preserve"> that multi-layer Raft can greatly reduce the total number of messages processed by the leader node, the </w:t>
       </w:r>
       <w:r>
-        <w:t xml:space="preserve">effect on performance metrics such as throughput and lode is a complex topic.  The adverse effects of leader bottleneck in Raft are likely to manifest various ways depending upon the characteristics of the underlying systems in which it provides consensus.  For </w:t>
-      </w:r>
-      <w:proofErr w:type="gramStart"/>
-      <w:r>
-        <w:t>example</w:t>
-      </w:r>
-      <w:proofErr w:type="gramEnd"/>
-      <w:r>
-        <w:t xml:space="preserve"> an industrial l</w:t>
+        <w:t xml:space="preserve">effect on performance metrics such as throughput and </w:t>
+      </w:r>
+      <w:r>
+        <w:t>load</w:t>
+      </w:r>
+      <w:r>
+        <w:t xml:space="preserve"> is a complex topic.  The adverse effects of leader bottleneck in Raft are likely to manifest various ways depending upon the characteristics of the underlying systems </w:t>
+      </w:r>
+      <w:r>
+        <w:t>for</w:t>
+      </w:r>
+      <w:r>
+        <w:t xml:space="preserve"> which it provides consensus.  For example an industrial l</w:t>
       </w:r>
       <w:r>
         <w:t xml:space="preserve">evel distributed database with a high message throughput might be limited in size to a small number of nodes.  Conversely a lightweight </w:t>
@@ -3329,7 +3648,13 @@
         <w:t>peer-to-</w:t>
       </w:r>
       <w:r>
-        <w:t xml:space="preserve">peer application might not be constrained by throughput but could suffer in other areas.  </w:t>
+        <w:t xml:space="preserve">peer </w:t>
+      </w:r>
+      <w:r>
+        <w:t xml:space="preserve">messaging </w:t>
+      </w:r>
+      <w:r>
+        <w:t xml:space="preserve">application might not be constrained by throughput but could suffer in other areas.  </w:t>
       </w:r>
       <w:r>
         <w:t xml:space="preserve">Even at system ide the leader node would use exponentially more bandwidth and system resources than the other nodes in the system.  With the leader node unfairly burdened with traffic for the entire system, participants might take steps to avoid leadership or choose not to participate in the network entirely.  </w:t>
@@ -3368,9 +3693,23 @@
     </w:p>
     <w:p>
       <w:pPr>
+        <w:jc w:val="left"/>
+        <w:rPr>
+          <w:b/>
+          <w:kern w:val="28"/>
+          <w:sz w:val="24"/>
+        </w:rPr>
+      </w:pPr>
+      <w:r>
+        <w:br w:type="page"/>
+      </w:r>
+    </w:p>
+    <w:p>
+      <w:pPr>
         <w:pStyle w:val="Heading1"/>
       </w:pPr>
       <w:r>
+        <w:lastRenderedPageBreak/>
         <w:t>6</w:t>
       </w:r>
       <w:r>
@@ -3389,11 +3728,13 @@
         <w:t xml:space="preserve">In this research we explored </w:t>
       </w:r>
       <w:r>
-        <w:t xml:space="preserve">scalability issues with the Raft consensus algorithm due to the algorithm’s propensity to bottleneck.  We introduced a modification </w:t>
-      </w:r>
-      <w:r>
-        <w:lastRenderedPageBreak/>
-        <w:t>to the Raft architecture we call multi-layer Raft which we believe to reduce bottleneck without compromising Raft</w:t>
+        <w:t>scalability issues with the Raft consensus algorithm due to the algorithm’s propensity to bottleneck.  We introduced a modification to the Raft architecture we call multi-layer Raft which reduce</w:t>
+      </w:r>
+      <w:r>
+        <w:t>s</w:t>
+      </w:r>
+      <w:r>
+        <w:t xml:space="preserve"> bottleneck without compromising Raft</w:t>
       </w:r>
       <w:r>
         <w:t>’</w:t>
@@ -3504,7 +3845,19 @@
         <w:t xml:space="preserve">We </w:t>
       </w:r>
       <w:r>
-        <w:t xml:space="preserve">build a lightweight implementation of Raft to include our multi-layer design.  We then tested the fault tolerance of our implementation comparing the characteristics of our multi-layer design to traditional Raft.  We demonstrated that a multi-layer Raft network of </w:t>
+        <w:t>build a lightweight implementation of R</w:t>
+      </w:r>
+      <w:r>
+        <w:t xml:space="preserve">aft which included </w:t>
+      </w:r>
+      <w:r>
+        <w:t xml:space="preserve">our multi-layer design.  We then tested the fault tolerance of our implementation comparing the characteristics of our multi-layer design to traditional Raft.  </w:t>
+      </w:r>
+      <w:r>
+        <w:t>These tests</w:t>
+      </w:r>
+      <w:r>
+        <w:t xml:space="preserve"> demonstrated that a multi-layer Raft network of </w:t>
       </w:r>
       <m:oMath>
         <m:r>
@@ -3749,12 +4102,7 @@
         <w:pStyle w:val="References"/>
       </w:pPr>
       <w:r>
-        <w:t xml:space="preserve">[6] H. Howard, “ARC: Analysis of Raft Consensus”, Tech. Rep. UCAM-CL-TR-857, University of Cambridge, July </w:t>
-      </w:r>
-      <w:bookmarkStart w:id="5" w:name="_GoBack"/>
-      <w:bookmarkEnd w:id="5"/>
-      <w:r>
-        <w:t>2014.</w:t>
+        <w:t>[6] H. Howard, “ARC: Analysis of Raft Consensus”, Tech. Rep. UCAM-CL-TR-857, University of Cambridge, July 2014.</w:t>
       </w:r>
     </w:p>
     <w:p>
@@ -3775,7 +4123,15 @@
       </w:r>
       <w:proofErr w:type="spellEnd"/>
       <w:r>
-        <w:t xml:space="preserve">, J. Crowcroft, “Raft Refloated: Do We Have Consensus?”, </w:t>
+        <w:t xml:space="preserve">, J. </w:t>
+      </w:r>
+      <w:proofErr w:type="spellStart"/>
+      <w:r>
+        <w:t>Crowcroft</w:t>
+      </w:r>
+      <w:proofErr w:type="spellEnd"/>
+      <w:r>
+        <w:t xml:space="preserve">, “Raft Refloated: Do We Have Consensus?”, </w:t>
       </w:r>
       <w:r>
         <w:rPr>
@@ -3803,7 +4159,7 @@
 </file>
 
 <file path=word/styles.xml><?xml version="1.0" encoding="utf-8"?>
-<w:styles xmlns:mc="http://schemas.openxmlformats.org/markup-compatibility/2006" xmlns:r="http://schemas.openxmlformats.org/officeDocument/2006/relationships" xmlns:w="http://schemas.openxmlformats.org/wordprocessingml/2006/main" xmlns:w14="http://schemas.microsoft.com/office/word/2010/wordml" xmlns:w15="http://schemas.microsoft.com/office/word/2012/wordml" xmlns:w16cid="http://schemas.microsoft.com/office/word/2016/wordml/cid" xmlns:w16se="http://schemas.microsoft.com/office/word/2015/wordml/symex" mc:Ignorable="w14 w15 w16se w16cid">
+<w:styles xmlns:mc="http://schemas.openxmlformats.org/markup-compatibility/2006" xmlns:r="http://schemas.openxmlformats.org/officeDocument/2006/relationships" xmlns:w="http://schemas.openxmlformats.org/wordprocessingml/2006/main" xmlns:w14="http://schemas.microsoft.com/office/word/2010/wordml" xmlns:w15="http://schemas.microsoft.com/office/word/2012/wordml" mc:Ignorable="w14 w15">
   <w:docDefaults>
     <w:rPrDefault>
       <w:rPr>
@@ -3813,7 +4169,7 @@
     </w:rPrDefault>
     <w:pPrDefault/>
   </w:docDefaults>
-  <w:latentStyles w:defLockedState="0" w:defUIPriority="99" w:defSemiHidden="0" w:defUnhideWhenUsed="0" w:defQFormat="0" w:count="375">
+  <w:latentStyles w:defLockedState="0" w:defUIPriority="99" w:defSemiHidden="0" w:defUnhideWhenUsed="0" w:defQFormat="0" w:count="371">
     <w:lsdException w:name="Normal" w:uiPriority="0" w:qFormat="1"/>
     <w:lsdException w:name="heading 1" w:uiPriority="9" w:qFormat="1"/>
     <w:lsdException w:name="heading 2" w:uiPriority="9" w:qFormat="1"/>
@@ -4185,10 +4541,6 @@
     <w:lsdException w:name="List Table 5 Dark Accent 6" w:uiPriority="50"/>
     <w:lsdException w:name="List Table 6 Colorful Accent 6" w:uiPriority="51"/>
     <w:lsdException w:name="List Table 7 Colorful Accent 6" w:uiPriority="52"/>
-    <w:lsdException w:name="Mention" w:semiHidden="1" w:unhideWhenUsed="1"/>
-    <w:lsdException w:name="Smart Hyperlink" w:semiHidden="1" w:unhideWhenUsed="1"/>
-    <w:lsdException w:name="Hashtag" w:semiHidden="1" w:unhideWhenUsed="1"/>
-    <w:lsdException w:name="Unresolved Mention" w:semiHidden="1" w:unhideWhenUsed="1"/>
   </w:latentStyles>
   <w:style w:type="paragraph" w:default="1" w:styleId="Normal">
     <w:name w:val="Normal"/>
@@ -4473,7 +4825,7 @@
       <w:color w:val="808080"/>
     </w:rPr>
   </w:style>
-  <w:style w:type="character" w:styleId="UnresolvedMention">
+  <w:style w:type="character" w:customStyle="1" w:styleId="UnresolvedMention">
     <w:name w:val="Unresolved Mention"/>
     <w:basedOn w:val="DefaultParagraphFont"/>
     <w:uiPriority w:val="99"/>
@@ -4788,7 +5140,7 @@
 </file>
 
 <file path=customXml/itemProps1.xml><?xml version="1.0" encoding="utf-8"?>
-<ds:datastoreItem xmlns:ds="http://schemas.openxmlformats.org/officeDocument/2006/customXml" ds:itemID="{1F91CFED-BD33-4F4C-AE02-0502581DAC64}">
+<ds:datastoreItem xmlns:ds="http://schemas.openxmlformats.org/officeDocument/2006/customXml" ds:itemID="{4BC8B7EF-B8B7-4963-9E6B-54051886DA29}">
   <ds:schemaRefs>
     <ds:schemaRef ds:uri="http://schemas.openxmlformats.org/officeDocument/2006/bibliography"/>
   </ds:schemaRefs>

</xml_diff>